<commit_message>
Added functionality to add new medicine with error handling, notifications, duplicate checks
</commit_message>
<xml_diff>
--- a/NodeJS-Teamwork-Assignment-Oct-2014 (1).docx
+++ b/NodeJS-Teamwork-Assignment-Oct-2014 (1).docx
@@ -1,6 +1,6 @@
 
 <file path=word/document.xml><?xml version="1.0" encoding="utf-8"?>
-<w:document xmlns:wpc="http://schemas.microsoft.com/office/word/2010/wordprocessingCanvas" xmlns:mc="http://schemas.openxmlformats.org/markup-compatibility/2006" xmlns:o="urn:schemas-microsoft-com:office:office" xmlns:r="http://schemas.openxmlformats.org/officeDocument/2006/relationships" xmlns:m="http://schemas.openxmlformats.org/officeDocument/2006/math" xmlns:v="urn:schemas-microsoft-com:vml" xmlns:wp14="http://schemas.microsoft.com/office/word/2010/wordprocessingDrawing" xmlns:wp="http://schemas.openxmlformats.org/drawingml/2006/wordprocessingDrawing" xmlns:w10="urn:schemas-microsoft-com:office:word" xmlns:w="http://schemas.openxmlformats.org/wordprocessingml/2006/main" xmlns:w14="http://schemas.microsoft.com/office/word/2010/wordml" xmlns:wpg="http://schemas.microsoft.com/office/word/2010/wordprocessingGroup" xmlns:wpi="http://schemas.microsoft.com/office/word/2010/wordprocessingInk" xmlns:wne="http://schemas.microsoft.com/office/word/2006/wordml" xmlns:wps="http://schemas.microsoft.com/office/word/2010/wordprocessingShape" mc:Ignorable="w14 wp14">
+<w:document xmlns:wpc="http://schemas.microsoft.com/office/word/2010/wordprocessingCanvas" xmlns:mc="http://schemas.openxmlformats.org/markup-compatibility/2006" xmlns:o="urn:schemas-microsoft-com:office:office" xmlns:r="http://schemas.openxmlformats.org/officeDocument/2006/relationships" xmlns:m="http://schemas.openxmlformats.org/officeDocument/2006/math" xmlns:v="urn:schemas-microsoft-com:vml" xmlns:wp14="http://schemas.microsoft.com/office/word/2010/wordprocessingDrawing" xmlns:wp="http://schemas.openxmlformats.org/drawingml/2006/wordprocessingDrawing" xmlns:w10="urn:schemas-microsoft-com:office:word" xmlns:w="http://schemas.openxmlformats.org/wordprocessingml/2006/main" xmlns:w14="http://schemas.microsoft.com/office/word/2010/wordml" xmlns:w15="http://schemas.microsoft.com/office/word/2012/wordml" xmlns:wpg="http://schemas.microsoft.com/office/word/2010/wordprocessingGroup" xmlns:wpi="http://schemas.microsoft.com/office/word/2010/wordprocessingInk" xmlns:wne="http://schemas.microsoft.com/office/word/2006/wordml" xmlns:wps="http://schemas.microsoft.com/office/word/2010/wordprocessingShape" mc:Ignorable="w14 w15 wp14">
   <w:body>
     <w:p>
       <w:pPr>
@@ -260,8 +260,6 @@
         </w:rPr>
         <w:t>Requirements</w:t>
       </w:r>
-      <w:bookmarkStart w:id="0" w:name="_GoBack"/>
-      <w:bookmarkEnd w:id="0"/>
     </w:p>
     <w:p>
       <w:pPr>
@@ -878,11 +876,13 @@
           <w:numId w:val="7"/>
         </w:numPr>
         <w:rPr>
-          <w:lang w:val="en-US"/>
-        </w:rPr>
-      </w:pPr>
-      <w:r>
-        <w:rPr>
+          <w:color w:val="FF0000"/>
+          <w:lang w:val="en-US"/>
+        </w:rPr>
+      </w:pPr>
+      <w:r>
+        <w:rPr>
+          <w:color w:val="FF0000"/>
           <w:lang w:val="en-US"/>
         </w:rPr>
         <w:t xml:space="preserve">Use at least </w:t>
@@ -890,6 +890,7 @@
       <w:r>
         <w:rPr>
           <w:b/>
+          <w:color w:val="FF0000"/>
           <w:lang w:val="en-US"/>
         </w:rPr>
         <w:t>one AJAX form</w:t>
@@ -897,6 +898,7 @@
       <w:r>
         <w:rPr>
           <w:b/>
+          <w:color w:val="FF0000"/>
           <w:lang w:val="en-US"/>
         </w:rPr>
         <w:t xml:space="preserve"> and/or </w:t>
@@ -905,6 +907,7 @@
       <w:r>
         <w:rPr>
           <w:b/>
+          <w:color w:val="FF0000"/>
           <w:lang w:val="en-US"/>
         </w:rPr>
         <w:t>WebSockets</w:t>
@@ -913,6 +916,7 @@
       <w:r>
         <w:rPr>
           <w:b/>
+          <w:color w:val="FF0000"/>
           <w:lang w:val="en-US"/>
         </w:rPr>
         <w:t xml:space="preserve"> communication</w:t>
@@ -926,11 +930,13 @@
           <w:numId w:val="7"/>
         </w:numPr>
         <w:rPr>
-          <w:lang w:val="en-US"/>
-        </w:rPr>
-      </w:pPr>
-      <w:r>
-        <w:rPr>
+          <w:color w:val="FF0000"/>
+          <w:lang w:val="en-US"/>
+        </w:rPr>
+      </w:pPr>
+      <w:r>
+        <w:rPr>
+          <w:color w:val="FF0000"/>
           <w:lang w:val="en-US"/>
         </w:rPr>
         <w:t xml:space="preserve">Write </w:t>
@@ -938,6 +944,7 @@
       <w:r>
         <w:rPr>
           <w:b/>
+          <w:color w:val="FF0000"/>
           <w:lang w:val="en-US"/>
         </w:rPr>
         <w:t>few unit tests</w:t>
@@ -945,12 +952,14 @@
       <w:r>
         <w:rPr>
           <w:b/>
+          <w:color w:val="FF0000"/>
           <w:lang w:val="en-US"/>
         </w:rPr>
         <w:t xml:space="preserve"> </w:t>
       </w:r>
       <w:r>
         <w:rPr>
+          <w:color w:val="FF0000"/>
           <w:lang w:val="en-US"/>
         </w:rPr>
         <w:t>for your controllers logic</w:t>
@@ -964,12 +973,14 @@
           <w:numId w:val="7"/>
         </w:numPr>
         <w:rPr>
+          <w:color w:val="FF0000"/>
           <w:lang w:val="en-US"/>
         </w:rPr>
       </w:pPr>
       <w:r>
         <w:rPr>
           <w:noProof/>
+          <w:color w:val="FF0000"/>
           <w:lang w:val="en-US"/>
         </w:rPr>
         <w:t>Apply</w:t>
@@ -977,6 +988,7 @@
       <w:r>
         <w:rPr>
           <w:noProof/>
+          <w:color w:val="FF0000"/>
           <w:lang w:val="en-US"/>
         </w:rPr>
         <w:t xml:space="preserve"> </w:t>
@@ -985,6 +997,7 @@
         <w:rPr>
           <w:b/>
           <w:noProof/>
+          <w:color w:val="FF0000"/>
           <w:lang w:val="en-US"/>
         </w:rPr>
         <w:t>error handling</w:t>
@@ -992,6 +1005,7 @@
       <w:r>
         <w:rPr>
           <w:noProof/>
+          <w:color w:val="FF0000"/>
           <w:lang w:val="en-US"/>
         </w:rPr>
         <w:t xml:space="preserve"> and </w:t>
@@ -1000,6 +1014,7 @@
         <w:rPr>
           <w:b/>
           <w:noProof/>
+          <w:color w:val="FF0000"/>
           <w:lang w:val="en-US"/>
         </w:rPr>
         <w:t>data validation</w:t>
@@ -1007,6 +1022,7 @@
       <w:r>
         <w:rPr>
           <w:noProof/>
+          <w:color w:val="FF0000"/>
           <w:lang w:val="en-US"/>
         </w:rPr>
         <w:t xml:space="preserve"> to avoid crashes when invalid data is entered</w:t>
@@ -1020,23 +1036,27 @@
           <w:numId w:val="7"/>
         </w:numPr>
         <w:rPr>
-          <w:lang w:val="en-US"/>
-        </w:rPr>
-      </w:pPr>
-      <w:r>
-        <w:rPr>
+          <w:color w:val="FF0000"/>
+          <w:lang w:val="en-US"/>
+        </w:rPr>
+      </w:pPr>
+      <w:r>
+        <w:rPr>
+          <w:color w:val="FF0000"/>
           <w:lang w:val="en-US"/>
         </w:rPr>
         <w:t>Handle correctly</w:t>
       </w:r>
       <w:r>
         <w:rPr>
+          <w:color w:val="FF0000"/>
           <w:lang w:val="en-US"/>
         </w:rPr>
         <w:t xml:space="preserve"> the</w:t>
       </w:r>
       <w:r>
         <w:rPr>
+          <w:color w:val="FF0000"/>
           <w:lang w:val="en-US"/>
         </w:rPr>
         <w:t xml:space="preserve"> </w:t>
@@ -1044,12 +1064,14 @@
       <w:r>
         <w:rPr>
           <w:b/>
+          <w:color w:val="FF0000"/>
           <w:lang w:val="en-US"/>
         </w:rPr>
         <w:t>special HTML characters</w:t>
       </w:r>
       <w:r>
         <w:rPr>
+          <w:color w:val="FF0000"/>
           <w:lang w:val="en-US"/>
         </w:rPr>
         <w:t xml:space="preserve"> and tags like </w:t>
@@ -1058,6 +1080,7 @@
         <w:rPr>
           <w:b/>
           <w:noProof/>
+          <w:color w:val="FF0000"/>
           <w:lang w:val="en-US"/>
         </w:rPr>
         <w:t>&lt;br /&gt;</w:t>
@@ -1071,26 +1094,16 @@
           <w:numId w:val="7"/>
         </w:numPr>
         <w:rPr>
-          <w:lang w:val="en-US"/>
-        </w:rPr>
-      </w:pPr>
-      <w:r>
-        <w:rPr>
-          <w:lang w:val="en-US"/>
-        </w:rPr>
-        <w:t xml:space="preserve">Prevent yourself from security holes (XSS, XSRF, </w:t>
-      </w:r>
-      <w:r>
-        <w:rPr>
-          <w:lang w:val="en-US"/>
-        </w:rPr>
-        <w:t>Parameter Tampering</w:t>
-      </w:r>
-      <w:r>
-        <w:rPr>
-          <w:lang w:val="en-US"/>
-        </w:rPr>
-        <w:t>, etc.)</w:t>
+          <w:color w:val="FF0000"/>
+          <w:lang w:val="en-US"/>
+        </w:rPr>
+      </w:pPr>
+      <w:r>
+        <w:rPr>
+          <w:color w:val="FF0000"/>
+          <w:lang w:val="en-US"/>
+        </w:rPr>
+        <w:t>Prevent yourself from security holes (XSS, XSRF, Parameter Tampering, etc.)</w:t>
       </w:r>
     </w:p>
     <w:p>
@@ -1141,6 +1154,8 @@
         </w:rPr>
         <w:t>Public Part</w:t>
       </w:r>
+      <w:bookmarkStart w:id="0" w:name="_GoBack"/>
+      <w:bookmarkEnd w:id="0"/>
     </w:p>
     <w:p>
       <w:pPr>
@@ -2018,8 +2033,8 @@
       </w:pPr>
     </w:p>
     <w:sectPr>
-      <w:headerReference w:type="default" r:id="rId9"/>
-      <w:footerReference w:type="default" r:id="rId10"/>
+      <w:headerReference w:type="default" r:id="rId8"/>
+      <w:footerReference w:type="default" r:id="rId9"/>
       <w:pgSz w:w="11909" w:h="16834" w:code="9"/>
       <w:pgMar w:top="284" w:right="851" w:bottom="907" w:left="851" w:header="1247" w:footer="369" w:gutter="0"/>
       <w:cols w:space="720"/>
@@ -2030,7 +2045,7 @@
 </file>
 
 <file path=word/endnotes.xml><?xml version="1.0" encoding="utf-8"?>
-<w:endnotes xmlns:wpc="http://schemas.microsoft.com/office/word/2010/wordprocessingCanvas" xmlns:mc="http://schemas.openxmlformats.org/markup-compatibility/2006" xmlns:o="urn:schemas-microsoft-com:office:office" xmlns:r="http://schemas.openxmlformats.org/officeDocument/2006/relationships" xmlns:m="http://schemas.openxmlformats.org/officeDocument/2006/math" xmlns:v="urn:schemas-microsoft-com:vml" xmlns:wp14="http://schemas.microsoft.com/office/word/2010/wordprocessingDrawing" xmlns:wp="http://schemas.openxmlformats.org/drawingml/2006/wordprocessingDrawing" xmlns:w10="urn:schemas-microsoft-com:office:word" xmlns:w="http://schemas.openxmlformats.org/wordprocessingml/2006/main" xmlns:w14="http://schemas.microsoft.com/office/word/2010/wordml" xmlns:wpg="http://schemas.microsoft.com/office/word/2010/wordprocessingGroup" xmlns:wpi="http://schemas.microsoft.com/office/word/2010/wordprocessingInk" xmlns:wne="http://schemas.microsoft.com/office/word/2006/wordml" xmlns:wps="http://schemas.microsoft.com/office/word/2010/wordprocessingShape" mc:Ignorable="w14 wp14">
+<w:endnotes xmlns:wpc="http://schemas.microsoft.com/office/word/2010/wordprocessingCanvas" xmlns:mc="http://schemas.openxmlformats.org/markup-compatibility/2006" xmlns:o="urn:schemas-microsoft-com:office:office" xmlns:r="http://schemas.openxmlformats.org/officeDocument/2006/relationships" xmlns:m="http://schemas.openxmlformats.org/officeDocument/2006/math" xmlns:v="urn:schemas-microsoft-com:vml" xmlns:wp14="http://schemas.microsoft.com/office/word/2010/wordprocessingDrawing" xmlns:wp="http://schemas.openxmlformats.org/drawingml/2006/wordprocessingDrawing" xmlns:w10="urn:schemas-microsoft-com:office:word" xmlns:w="http://schemas.openxmlformats.org/wordprocessingml/2006/main" xmlns:w14="http://schemas.microsoft.com/office/word/2010/wordml" xmlns:w15="http://schemas.microsoft.com/office/word/2012/wordml" xmlns:wpg="http://schemas.microsoft.com/office/word/2010/wordprocessingGroup" xmlns:wpi="http://schemas.microsoft.com/office/word/2010/wordprocessingInk" xmlns:wne="http://schemas.microsoft.com/office/word/2006/wordml" xmlns:wps="http://schemas.microsoft.com/office/word/2010/wordprocessingShape" mc:Ignorable="w14 w15 wp14">
   <w:endnote w:type="separator" w:id="-1">
     <w:p>
       <w:pPr>
@@ -2055,7 +2070,7 @@
 </file>
 
 <file path=word/footer1.xml><?xml version="1.0" encoding="utf-8"?>
-<w:ftr xmlns:wpc="http://schemas.microsoft.com/office/word/2010/wordprocessingCanvas" xmlns:mc="http://schemas.openxmlformats.org/markup-compatibility/2006" xmlns:o="urn:schemas-microsoft-com:office:office" xmlns:r="http://schemas.openxmlformats.org/officeDocument/2006/relationships" xmlns:m="http://schemas.openxmlformats.org/officeDocument/2006/math" xmlns:v="urn:schemas-microsoft-com:vml" xmlns:wp14="http://schemas.microsoft.com/office/word/2010/wordprocessingDrawing" xmlns:wp="http://schemas.openxmlformats.org/drawingml/2006/wordprocessingDrawing" xmlns:w10="urn:schemas-microsoft-com:office:word" xmlns:w="http://schemas.openxmlformats.org/wordprocessingml/2006/main" xmlns:w14="http://schemas.microsoft.com/office/word/2010/wordml" xmlns:wpg="http://schemas.microsoft.com/office/word/2010/wordprocessingGroup" xmlns:wpi="http://schemas.microsoft.com/office/word/2010/wordprocessingInk" xmlns:wne="http://schemas.microsoft.com/office/word/2006/wordml" xmlns:wps="http://schemas.microsoft.com/office/word/2010/wordprocessingShape" mc:Ignorable="w14 wp14">
+<w:ftr xmlns:wpc="http://schemas.microsoft.com/office/word/2010/wordprocessingCanvas" xmlns:mc="http://schemas.openxmlformats.org/markup-compatibility/2006" xmlns:o="urn:schemas-microsoft-com:office:office" xmlns:r="http://schemas.openxmlformats.org/officeDocument/2006/relationships" xmlns:m="http://schemas.openxmlformats.org/officeDocument/2006/math" xmlns:v="urn:schemas-microsoft-com:vml" xmlns:wp14="http://schemas.microsoft.com/office/word/2010/wordprocessingDrawing" xmlns:wp="http://schemas.openxmlformats.org/drawingml/2006/wordprocessingDrawing" xmlns:w10="urn:schemas-microsoft-com:office:word" xmlns:w="http://schemas.openxmlformats.org/wordprocessingml/2006/main" xmlns:w14="http://schemas.microsoft.com/office/word/2010/wordml" xmlns:w15="http://schemas.microsoft.com/office/word/2012/wordml" xmlns:wpg="http://schemas.microsoft.com/office/word/2010/wordprocessingGroup" xmlns:wpi="http://schemas.microsoft.com/office/word/2010/wordprocessingInk" xmlns:wne="http://schemas.microsoft.com/office/word/2006/wordml" xmlns:wps="http://schemas.microsoft.com/office/word/2010/wordprocessingShape" mc:Ignorable="w14 w15 wp14">
   <w:p>
     <w:pPr>
       <w:pStyle w:val="Footer"/>
@@ -2340,37 +2355,19 @@
                             </w:rPr>
                             <w:t xml:space="preserve">w: </w:t>
                           </w:r>
-                          <w:r>
-                            <w:fldChar w:fldCharType="begin"/>
-                          </w:r>
-                          <w:r>
-                            <w:instrText xml:space="preserve"> HYPERLINK "http://academy.telerik.com" </w:instrText>
-                          </w:r>
-                          <w:r>
-                            <w:fldChar w:fldCharType="separate"/>
-                          </w:r>
-                          <w:r>
-                            <w:rPr>
-                              <w:rStyle w:val="Hyperlink"/>
-                              <w:rFonts w:ascii="Segoe UI Semibold" w:hAnsi="Segoe UI Semibold" w:cs="Segoe UI"/>
-                              <w:color w:val="FFFFFF" w:themeColor="background1"/>
-                              <w:sz w:val="16"/>
-                              <w:szCs w:val="16"/>
-                              <w:u w:val="none"/>
-                            </w:rPr>
-                            <w:t>academy.telerik.com</w:t>
-                          </w:r>
-                          <w:r>
-                            <w:rPr>
-                              <w:rStyle w:val="Hyperlink"/>
-                              <w:rFonts w:ascii="Segoe UI Semibold" w:hAnsi="Segoe UI Semibold" w:cs="Segoe UI"/>
-                              <w:color w:val="FFFFFF" w:themeColor="background1"/>
-                              <w:sz w:val="16"/>
-                              <w:szCs w:val="16"/>
-                              <w:u w:val="none"/>
-                            </w:rPr>
-                            <w:fldChar w:fldCharType="end"/>
-                          </w:r>
+                          <w:hyperlink r:id="rId7" w:history="1">
+                            <w:r>
+                              <w:rPr>
+                                <w:rStyle w:val="Hyperlink"/>
+                                <w:rFonts w:ascii="Segoe UI Semibold" w:hAnsi="Segoe UI Semibold" w:cs="Segoe UI"/>
+                                <w:color w:val="FFFFFF" w:themeColor="background1"/>
+                                <w:sz w:val="16"/>
+                                <w:szCs w:val="16"/>
+                                <w:u w:val="none"/>
+                              </w:rPr>
+                              <w:t>academy.telerik.com</w:t>
+                            </w:r>
+                          </w:hyperlink>
                           <w:r>
                             <w:rPr>
                               <w:rFonts w:ascii="Segoe UI Semibold" w:hAnsi="Segoe UI Semibold" w:cs="Segoe UI"/>
@@ -2568,7 +2565,7 @@
                               <w:sz w:val="16"/>
                               <w:szCs w:val="16"/>
                             </w:rPr>
-                            <w:t>1</w:t>
+                            <w:t>2</w:t>
                           </w:r>
                           <w:r>
                             <w:rPr>
@@ -2679,7 +2676,7 @@
         </mc:Choice>
         <mc:Fallback>
           <w:pict>
-            <v:shapetype id="_x0000_t202" coordsize="21600,21600" o:spt="202" path="m,l,21600r21600,l21600,xe">
+            <v:shapetype w14:anchorId="3B834CC8" id="_x0000_t202" coordsize="21600,21600" o:spt="202" path="m,l,21600r21600,l21600,xe">
               <v:stroke joinstyle="miter"/>
               <v:path gradientshapeok="t" o:connecttype="rect"/>
             </v:shapetype>
@@ -2708,37 +2705,19 @@
                       </w:rPr>
                       <w:t xml:space="preserve">w: </w:t>
                     </w:r>
-                    <w:r>
-                      <w:fldChar w:fldCharType="begin"/>
-                    </w:r>
-                    <w:r>
-                      <w:instrText xml:space="preserve"> HYPERLINK "http://academy.telerik.com" </w:instrText>
-                    </w:r>
-                    <w:r>
-                      <w:fldChar w:fldCharType="separate"/>
-                    </w:r>
-                    <w:r>
-                      <w:rPr>
-                        <w:rStyle w:val="Hyperlink"/>
-                        <w:rFonts w:ascii="Segoe UI Semibold" w:hAnsi="Segoe UI Semibold" w:cs="Segoe UI"/>
-                        <w:color w:val="FFFFFF" w:themeColor="background1"/>
-                        <w:sz w:val="16"/>
-                        <w:szCs w:val="16"/>
-                        <w:u w:val="none"/>
-                      </w:rPr>
-                      <w:t>academy.telerik.com</w:t>
-                    </w:r>
-                    <w:r>
-                      <w:rPr>
-                        <w:rStyle w:val="Hyperlink"/>
-                        <w:rFonts w:ascii="Segoe UI Semibold" w:hAnsi="Segoe UI Semibold" w:cs="Segoe UI"/>
-                        <w:color w:val="FFFFFF" w:themeColor="background1"/>
-                        <w:sz w:val="16"/>
-                        <w:szCs w:val="16"/>
-                        <w:u w:val="none"/>
-                      </w:rPr>
-                      <w:fldChar w:fldCharType="end"/>
-                    </w:r>
+                    <w:hyperlink r:id="rId8" w:history="1">
+                      <w:r>
+                        <w:rPr>
+                          <w:rStyle w:val="Hyperlink"/>
+                          <w:rFonts w:ascii="Segoe UI Semibold" w:hAnsi="Segoe UI Semibold" w:cs="Segoe UI"/>
+                          <w:color w:val="FFFFFF" w:themeColor="background1"/>
+                          <w:sz w:val="16"/>
+                          <w:szCs w:val="16"/>
+                          <w:u w:val="none"/>
+                        </w:rPr>
+                        <w:t>academy.telerik.com</w:t>
+                      </w:r>
+                    </w:hyperlink>
                     <w:r>
                       <w:rPr>
                         <w:rFonts w:ascii="Segoe UI Semibold" w:hAnsi="Segoe UI Semibold" w:cs="Segoe UI"/>
@@ -2936,7 +2915,7 @@
                         <w:sz w:val="16"/>
                         <w:szCs w:val="16"/>
                       </w:rPr>
-                      <w:t>1</w:t>
+                      <w:t>2</w:t>
                     </w:r>
                     <w:r>
                       <w:rPr>
@@ -3040,7 +3019,7 @@
 </file>
 
 <file path=word/footnotes.xml><?xml version="1.0" encoding="utf-8"?>
-<w:footnotes xmlns:wpc="http://schemas.microsoft.com/office/word/2010/wordprocessingCanvas" xmlns:mc="http://schemas.openxmlformats.org/markup-compatibility/2006" xmlns:o="urn:schemas-microsoft-com:office:office" xmlns:r="http://schemas.openxmlformats.org/officeDocument/2006/relationships" xmlns:m="http://schemas.openxmlformats.org/officeDocument/2006/math" xmlns:v="urn:schemas-microsoft-com:vml" xmlns:wp14="http://schemas.microsoft.com/office/word/2010/wordprocessingDrawing" xmlns:wp="http://schemas.openxmlformats.org/drawingml/2006/wordprocessingDrawing" xmlns:w10="urn:schemas-microsoft-com:office:word" xmlns:w="http://schemas.openxmlformats.org/wordprocessingml/2006/main" xmlns:w14="http://schemas.microsoft.com/office/word/2010/wordml" xmlns:wpg="http://schemas.microsoft.com/office/word/2010/wordprocessingGroup" xmlns:wpi="http://schemas.microsoft.com/office/word/2010/wordprocessingInk" xmlns:wne="http://schemas.microsoft.com/office/word/2006/wordml" xmlns:wps="http://schemas.microsoft.com/office/word/2010/wordprocessingShape" mc:Ignorable="w14 wp14">
+<w:footnotes xmlns:wpc="http://schemas.microsoft.com/office/word/2010/wordprocessingCanvas" xmlns:mc="http://schemas.openxmlformats.org/markup-compatibility/2006" xmlns:o="urn:schemas-microsoft-com:office:office" xmlns:r="http://schemas.openxmlformats.org/officeDocument/2006/relationships" xmlns:m="http://schemas.openxmlformats.org/officeDocument/2006/math" xmlns:v="urn:schemas-microsoft-com:vml" xmlns:wp14="http://schemas.microsoft.com/office/word/2010/wordprocessingDrawing" xmlns:wp="http://schemas.openxmlformats.org/drawingml/2006/wordprocessingDrawing" xmlns:w10="urn:schemas-microsoft-com:office:word" xmlns:w="http://schemas.openxmlformats.org/wordprocessingml/2006/main" xmlns:w14="http://schemas.microsoft.com/office/word/2010/wordml" xmlns:w15="http://schemas.microsoft.com/office/word/2012/wordml" xmlns:wpg="http://schemas.microsoft.com/office/word/2010/wordprocessingGroup" xmlns:wpi="http://schemas.microsoft.com/office/word/2010/wordprocessingInk" xmlns:wne="http://schemas.microsoft.com/office/word/2006/wordml" xmlns:wps="http://schemas.microsoft.com/office/word/2010/wordprocessingShape" mc:Ignorable="w14 w15 wp14">
   <w:footnote w:type="separator" w:id="-1">
     <w:p>
       <w:pPr>
@@ -3065,7 +3044,7 @@
 </file>
 
 <file path=word/header1.xml><?xml version="1.0" encoding="utf-8"?>
-<w:hdr xmlns:wpc="http://schemas.microsoft.com/office/word/2010/wordprocessingCanvas" xmlns:mc="http://schemas.openxmlformats.org/markup-compatibility/2006" xmlns:o="urn:schemas-microsoft-com:office:office" xmlns:r="http://schemas.openxmlformats.org/officeDocument/2006/relationships" xmlns:m="http://schemas.openxmlformats.org/officeDocument/2006/math" xmlns:v="urn:schemas-microsoft-com:vml" xmlns:wp14="http://schemas.microsoft.com/office/word/2010/wordprocessingDrawing" xmlns:wp="http://schemas.openxmlformats.org/drawingml/2006/wordprocessingDrawing" xmlns:w10="urn:schemas-microsoft-com:office:word" xmlns:w="http://schemas.openxmlformats.org/wordprocessingml/2006/main" xmlns:w14="http://schemas.microsoft.com/office/word/2010/wordml" xmlns:wpg="http://schemas.microsoft.com/office/word/2010/wordprocessingGroup" xmlns:wpi="http://schemas.microsoft.com/office/word/2010/wordprocessingInk" xmlns:wne="http://schemas.microsoft.com/office/word/2006/wordml" xmlns:wps="http://schemas.microsoft.com/office/word/2010/wordprocessingShape" mc:Ignorable="w14 wp14">
+<w:hdr xmlns:wpc="http://schemas.microsoft.com/office/word/2010/wordprocessingCanvas" xmlns:mc="http://schemas.openxmlformats.org/markup-compatibility/2006" xmlns:o="urn:schemas-microsoft-com:office:office" xmlns:r="http://schemas.openxmlformats.org/officeDocument/2006/relationships" xmlns:m="http://schemas.openxmlformats.org/officeDocument/2006/math" xmlns:v="urn:schemas-microsoft-com:vml" xmlns:wp14="http://schemas.microsoft.com/office/word/2010/wordprocessingDrawing" xmlns:wp="http://schemas.openxmlformats.org/drawingml/2006/wordprocessingDrawing" xmlns:w10="urn:schemas-microsoft-com:office:word" xmlns:w="http://schemas.openxmlformats.org/wordprocessingml/2006/main" xmlns:w14="http://schemas.microsoft.com/office/word/2010/wordml" xmlns:w15="http://schemas.microsoft.com/office/word/2012/wordml" xmlns:wpg="http://schemas.microsoft.com/office/word/2010/wordprocessingGroup" xmlns:wpi="http://schemas.microsoft.com/office/word/2010/wordprocessingInk" xmlns:wne="http://schemas.microsoft.com/office/word/2006/wordml" xmlns:wps="http://schemas.microsoft.com/office/word/2010/wordprocessingShape" mc:Ignorable="w14 w15 wp14">
   <w:p>
     <w:pPr>
       <w:pStyle w:val="Header"/>
@@ -3137,7 +3116,7 @@
 </file>
 
 <file path=word/numbering.xml><?xml version="1.0" encoding="utf-8"?>
-<w:numbering xmlns:wpc="http://schemas.microsoft.com/office/word/2010/wordprocessingCanvas" xmlns:mc="http://schemas.openxmlformats.org/markup-compatibility/2006" xmlns:o="urn:schemas-microsoft-com:office:office" xmlns:r="http://schemas.openxmlformats.org/officeDocument/2006/relationships" xmlns:m="http://schemas.openxmlformats.org/officeDocument/2006/math" xmlns:v="urn:schemas-microsoft-com:vml" xmlns:wp14="http://schemas.microsoft.com/office/word/2010/wordprocessingDrawing" xmlns:wp="http://schemas.openxmlformats.org/drawingml/2006/wordprocessingDrawing" xmlns:w10="urn:schemas-microsoft-com:office:word" xmlns:w="http://schemas.openxmlformats.org/wordprocessingml/2006/main" xmlns:w14="http://schemas.microsoft.com/office/word/2010/wordml" xmlns:wpg="http://schemas.microsoft.com/office/word/2010/wordprocessingGroup" xmlns:wpi="http://schemas.microsoft.com/office/word/2010/wordprocessingInk" xmlns:wne="http://schemas.microsoft.com/office/word/2006/wordml" xmlns:wps="http://schemas.microsoft.com/office/word/2010/wordprocessingShape" mc:Ignorable="w14 wp14">
+<w:numbering xmlns:wpc="http://schemas.microsoft.com/office/word/2010/wordprocessingCanvas" xmlns:mc="http://schemas.openxmlformats.org/markup-compatibility/2006" xmlns:o="urn:schemas-microsoft-com:office:office" xmlns:r="http://schemas.openxmlformats.org/officeDocument/2006/relationships" xmlns:m="http://schemas.openxmlformats.org/officeDocument/2006/math" xmlns:v="urn:schemas-microsoft-com:vml" xmlns:wp14="http://schemas.microsoft.com/office/word/2010/wordprocessingDrawing" xmlns:wp="http://schemas.openxmlformats.org/drawingml/2006/wordprocessingDrawing" xmlns:w10="urn:schemas-microsoft-com:office:word" xmlns:w="http://schemas.openxmlformats.org/wordprocessingml/2006/main" xmlns:w14="http://schemas.microsoft.com/office/word/2010/wordml" xmlns:w15="http://schemas.microsoft.com/office/word/2012/wordml" xmlns:wpg="http://schemas.microsoft.com/office/word/2010/wordprocessingGroup" xmlns:wpi="http://schemas.microsoft.com/office/word/2010/wordprocessingInk" xmlns:wne="http://schemas.microsoft.com/office/word/2006/wordml" xmlns:wps="http://schemas.microsoft.com/office/word/2010/wordprocessingShape" mc:Ignorable="w14 w15 wp14">
   <w:abstractNum w:abstractNumId="0">
     <w:nsid w:val="04E60920"/>
     <w:multiLevelType w:val="hybridMultilevel"/>
@@ -4043,7 +4022,7 @@
 </file>
 
 <file path=word/styles.xml><?xml version="1.0" encoding="utf-8"?>
-<w:styles xmlns:mc="http://schemas.openxmlformats.org/markup-compatibility/2006" xmlns:r="http://schemas.openxmlformats.org/officeDocument/2006/relationships" xmlns:w="http://schemas.openxmlformats.org/wordprocessingml/2006/main" xmlns:w14="http://schemas.microsoft.com/office/word/2010/wordml" mc:Ignorable="w14">
+<w:styles xmlns:mc="http://schemas.openxmlformats.org/markup-compatibility/2006" xmlns:r="http://schemas.openxmlformats.org/officeDocument/2006/relationships" xmlns:w="http://schemas.openxmlformats.org/wordprocessingml/2006/main" xmlns:w14="http://schemas.microsoft.com/office/word/2010/wordml" xmlns:w15="http://schemas.microsoft.com/office/word/2012/wordml" mc:Ignorable="w14 w15">
   <w:docDefaults>
     <w:rPrDefault>
       <w:rPr>
@@ -4059,624 +4038,378 @@
       </w:pPr>
     </w:pPrDefault>
   </w:docDefaults>
-  <w:latentStyles w:defLockedState="0" w:defUIPriority="99" w:defSemiHidden="1" w:defUnhideWhenUsed="1" w:defQFormat="0" w:count="267">
-    <w:lsdException w:name="Normal" w:semiHidden="0" w:uiPriority="0" w:unhideWhenUsed="0" w:qFormat="1"/>
-    <w:lsdException w:name="heading 1" w:semiHidden="0" w:uiPriority="9" w:unhideWhenUsed="0" w:qFormat="1"/>
-    <w:lsdException w:name="heading 2" w:uiPriority="9" w:qFormat="1"/>
-    <w:lsdException w:name="heading 3" w:uiPriority="9" w:qFormat="1"/>
-    <w:lsdException w:name="heading 4" w:uiPriority="9" w:qFormat="1"/>
-    <w:lsdException w:name="heading 5" w:uiPriority="9" w:qFormat="1"/>
-    <w:lsdException w:name="heading 6" w:uiPriority="9" w:qFormat="1"/>
-    <w:lsdException w:name="heading 7" w:uiPriority="9" w:qFormat="1"/>
-    <w:lsdException w:name="heading 8" w:uiPriority="9" w:qFormat="1"/>
-    <w:lsdException w:name="heading 9" w:uiPriority="9" w:qFormat="1"/>
-    <w:lsdException w:name="toc 1" w:uiPriority="39"/>
-    <w:lsdException w:name="toc 2" w:uiPriority="39"/>
-    <w:lsdException w:name="toc 3" w:uiPriority="39"/>
-    <w:lsdException w:name="toc 4" w:uiPriority="39"/>
-    <w:lsdException w:name="toc 5" w:uiPriority="39"/>
-    <w:lsdException w:name="toc 6" w:uiPriority="39"/>
-    <w:lsdException w:name="toc 7" w:uiPriority="39"/>
-    <w:lsdException w:name="toc 8" w:uiPriority="39"/>
-    <w:lsdException w:name="toc 9" w:uiPriority="39"/>
-    <w:lsdException w:name="caption" w:uiPriority="35" w:qFormat="1"/>
-    <w:lsdException w:name="Title" w:semiHidden="0" w:uiPriority="10" w:unhideWhenUsed="0"/>
-    <w:lsdException w:name="Default Paragraph Font" w:uiPriority="1"/>
-    <w:lsdException w:name="Subtitle" w:semiHidden="0" w:uiPriority="11" w:unhideWhenUsed="0"/>
-    <w:lsdException w:name="Strong" w:semiHidden="0" w:uiPriority="22" w:unhideWhenUsed="0" w:qFormat="1"/>
-    <w:lsdException w:name="Emphasis" w:semiHidden="0" w:uiPriority="20" w:unhideWhenUsed="0"/>
-    <w:lsdException w:name="Table Grid" w:semiHidden="0" w:uiPriority="59" w:unhideWhenUsed="0"/>
-    <w:lsdException w:name="Placeholder Text" w:unhideWhenUsed="0"/>
-    <w:lsdException w:name="No Spacing" w:semiHidden="0" w:uiPriority="1" w:unhideWhenUsed="0"/>
-    <w:lsdException w:name="Light Shading" w:semiHidden="0" w:uiPriority="60" w:unhideWhenUsed="0"/>
-    <w:lsdException w:name="Light List" w:semiHidden="0" w:uiPriority="61" w:unhideWhenUsed="0"/>
-    <w:lsdException w:name="Light Grid" w:semiHidden="0" w:uiPriority="62" w:unhideWhenUsed="0"/>
-    <w:lsdException w:name="Medium Shading 1" w:semiHidden="0" w:uiPriority="63" w:unhideWhenUsed="0"/>
-    <w:lsdException w:name="Medium Shading 2" w:semiHidden="0" w:uiPriority="64" w:unhideWhenUsed="0"/>
-    <w:lsdException w:name="Medium List 1" w:semiHidden="0" w:uiPriority="65" w:unhideWhenUsed="0"/>
-    <w:lsdException w:name="Medium List 2" w:semiHidden="0" w:uiPriority="66" w:unhideWhenUsed="0"/>
-    <w:lsdException w:name="Medium Grid 1" w:semiHidden="0" w:uiPriority="67" w:unhideWhenUsed="0"/>
-    <w:lsdException w:name="Medium Grid 2" w:semiHidden="0" w:uiPriority="68" w:unhideWhenUsed="0"/>
-    <w:lsdException w:name="Medium Grid 3" w:semiHidden="0" w:uiPriority="69" w:unhideWhenUsed="0"/>
-    <w:lsdException w:name="Dark List" w:semiHidden="0" w:uiPriority="70" w:unhideWhenUsed="0"/>
-    <w:lsdException w:name="Colorful Shading" w:semiHidden="0" w:uiPriority="71" w:unhideWhenUsed="0"/>
-    <w:lsdException w:name="Colorful List" w:semiHidden="0" w:uiPriority="72" w:unhideWhenUsed="0"/>
-    <w:lsdException w:name="Colorful Grid" w:semiHidden="0" w:uiPriority="73" w:unhideWhenUsed="0"/>
-    <w:lsdException w:name="Light Shading Accent 1" w:semiHidden="0" w:uiPriority="60" w:unhideWhenUsed="0"/>
-    <w:lsdException w:name="Light List Accent 1" w:semiHidden="0" w:uiPriority="61" w:unhideWhenUsed="0"/>
-    <w:lsdException w:name="Light Grid Accent 1" w:semiHidden="0" w:uiPriority="62" w:unhideWhenUsed="0"/>
-    <w:lsdException w:name="Medium Shading 1 Accent 1" w:semiHidden="0" w:uiPriority="63" w:unhideWhenUsed="0"/>
-    <w:lsdException w:name="Medium Shading 2 Accent 1" w:semiHidden="0" w:uiPriority="64" w:unhideWhenUsed="0"/>
-    <w:lsdException w:name="Medium List 1 Accent 1" w:semiHidden="0" w:uiPriority="65" w:unhideWhenUsed="0"/>
-    <w:lsdException w:name="Revision" w:unhideWhenUsed="0"/>
-    <w:lsdException w:name="List Paragraph" w:semiHidden="0" w:uiPriority="34" w:unhideWhenUsed="0" w:qFormat="1"/>
-    <w:lsdException w:name="Quote" w:semiHidden="0" w:uiPriority="29" w:unhideWhenUsed="0"/>
-    <w:lsdException w:name="Intense Quote" w:semiHidden="0" w:uiPriority="30" w:unhideWhenUsed="0"/>
-    <w:lsdException w:name="Medium List 2 Accent 1" w:semiHidden="0" w:uiPriority="66" w:unhideWhenUsed="0"/>
-    <w:lsdException w:name="Medium Grid 1 Accent 1" w:semiHidden="0" w:uiPriority="67" w:unhideWhenUsed="0"/>
-    <w:lsdException w:name="Medium Grid 2 Accent 1" w:semiHidden="0" w:uiPriority="68" w:unhideWhenUsed="0"/>
-    <w:lsdException w:name="Medium Grid 3 Accent 1" w:semiHidden="0" w:uiPriority="69" w:unhideWhenUsed="0"/>
-    <w:lsdException w:name="Dark List Accent 1" w:semiHidden="0" w:uiPriority="70" w:unhideWhenUsed="0"/>
-    <w:lsdException w:name="Colorful Shading Accent 1" w:semiHidden="0" w:uiPriority="71" w:unhideWhenUsed="0"/>
-    <w:lsdException w:name="Colorful List Accent 1" w:semiHidden="0" w:uiPriority="72" w:unhideWhenUsed="0"/>
-    <w:lsdException w:name="Colorful Grid Accent 1" w:semiHidden="0" w:uiPriority="73" w:unhideWhenUsed="0"/>
-    <w:lsdException w:name="Light Shading Accent 2" w:semiHidden="0" w:uiPriority="60" w:unhideWhenUsed="0"/>
-    <w:lsdException w:name="Light List Accent 2" w:semiHidden="0" w:uiPriority="61" w:unhideWhenUsed="0"/>
-    <w:lsdException w:name="Light Grid Accent 2" w:semiHidden="0" w:uiPriority="62" w:unhideWhenUsed="0"/>
-    <w:lsdException w:name="Medium Shading 1 Accent 2" w:semiHidden="0" w:uiPriority="63" w:unhideWhenUsed="0"/>
-    <w:lsdException w:name="Medium Shading 2 Accent 2" w:semiHidden="0" w:uiPriority="64" w:unhideWhenUsed="0"/>
-    <w:lsdException w:name="Medium List 1 Accent 2" w:semiHidden="0" w:uiPriority="65" w:unhideWhenUsed="0"/>
-    <w:lsdException w:name="Medium List 2 Accent 2" w:semiHidden="0" w:uiPriority="66" w:unhideWhenUsed="0"/>
-    <w:lsdException w:name="Medium Grid 1 Accent 2" w:semiHidden="0" w:uiPriority="67" w:unhideWhenUsed="0"/>
-    <w:lsdException w:name="Medium Grid 2 Accent 2" w:semiHidden="0" w:uiPriority="68" w:unhideWhenUsed="0"/>
-    <w:lsdException w:name="Medium Grid 3 Accent 2" w:semiHidden="0" w:uiPriority="69" w:unhideWhenUsed="0"/>
-    <w:lsdException w:name="Dark List Accent 2" w:semiHidden="0" w:uiPriority="70" w:unhideWhenUsed="0"/>
-    <w:lsdException w:name="Colorful Shading Accent 2" w:semiHidden="0" w:uiPriority="71" w:unhideWhenUsed="0"/>
-    <w:lsdException w:name="Colorful List Accent 2" w:semiHidden="0" w:uiPriority="72" w:unhideWhenUsed="0"/>
-    <w:lsdException w:name="Colorful Grid Accent 2" w:semiHidden="0" w:uiPriority="73" w:unhideWhenUsed="0"/>
-    <w:lsdException w:name="Light Shading Accent 3" w:semiHidden="0" w:uiPriority="60" w:unhideWhenUsed="0"/>
-    <w:lsdException w:name="Light List Accent 3" w:semiHidden="0" w:uiPriority="61" w:unhideWhenUsed="0"/>
-    <w:lsdException w:name="Light Grid Accent 3" w:semiHidden="0" w:uiPriority="62" w:unhideWhenUsed="0"/>
-    <w:lsdException w:name="Medium Shading 1 Accent 3" w:semiHidden="0" w:uiPriority="63" w:unhideWhenUsed="0"/>
-    <w:lsdException w:name="Medium Shading 2 Accent 3" w:semiHidden="0" w:uiPriority="64" w:unhideWhenUsed="0"/>
-    <w:lsdException w:name="Medium List 1 Accent 3" w:semiHidden="0" w:uiPriority="65" w:unhideWhenUsed="0"/>
-    <w:lsdException w:name="Medium List 2 Accent 3" w:semiHidden="0" w:uiPriority="66" w:unhideWhenUsed="0"/>
-    <w:lsdException w:name="Medium Grid 1 Accent 3" w:semiHidden="0" w:uiPriority="67" w:unhideWhenUsed="0"/>
-    <w:lsdException w:name="Medium Grid 2 Accent 3" w:semiHidden="0" w:uiPriority="68" w:unhideWhenUsed="0"/>
-    <w:lsdException w:name="Medium Grid 3 Accent 3" w:semiHidden="0" w:uiPriority="69" w:unhideWhenUsed="0"/>
-    <w:lsdException w:name="Dark List Accent 3" w:semiHidden="0" w:uiPriority="70" w:unhideWhenUsed="0"/>
-    <w:lsdException w:name="Colorful Shading Accent 3" w:semiHidden="0" w:uiPriority="71" w:unhideWhenUsed="0"/>
-    <w:lsdException w:name="Colorful List Accent 3" w:semiHidden="0" w:uiPriority="72" w:unhideWhenUsed="0"/>
-    <w:lsdException w:name="Colorful Grid Accent 3" w:semiHidden="0" w:uiPriority="73" w:unhideWhenUsed="0"/>
-    <w:lsdException w:name="Light Shading Accent 4" w:semiHidden="0" w:uiPriority="60" w:unhideWhenUsed="0"/>
-    <w:lsdException w:name="Light List Accent 4" w:semiHidden="0" w:uiPriority="61" w:unhideWhenUsed="0"/>
-    <w:lsdException w:name="Light Grid Accent 4" w:semiHidden="0" w:uiPriority="62" w:unhideWhenUsed="0"/>
-    <w:lsdException w:name="Medium Shading 1 Accent 4" w:semiHidden="0" w:uiPriority="63" w:unhideWhenUsed="0"/>
-    <w:lsdException w:name="Medium Shading 2 Accent 4" w:semiHidden="0" w:uiPriority="64" w:unhideWhenUsed="0"/>
-    <w:lsdException w:name="Medium List 1 Accent 4" w:semiHidden="0" w:uiPriority="65" w:unhideWhenUsed="0"/>
-    <w:lsdException w:name="Medium List 2 Accent 4" w:semiHidden="0" w:uiPriority="66" w:unhideWhenUsed="0"/>
-    <w:lsdException w:name="Medium Grid 1 Accent 4" w:semiHidden="0" w:uiPriority="67" w:unhideWhenUsed="0"/>
-    <w:lsdException w:name="Medium Grid 2 Accent 4" w:semiHidden="0" w:uiPriority="68" w:unhideWhenUsed="0"/>
-    <w:lsdException w:name="Medium Grid 3 Accent 4" w:semiHidden="0" w:uiPriority="69" w:unhideWhenUsed="0"/>
-    <w:lsdException w:name="Dark List Accent 4" w:semiHidden="0" w:uiPriority="70" w:unhideWhenUsed="0"/>
-    <w:lsdException w:name="Colorful Shading Accent 4" w:semiHidden="0" w:uiPriority="71" w:unhideWhenUsed="0"/>
-    <w:lsdException w:name="Colorful List Accent 4" w:semiHidden="0" w:uiPriority="72" w:unhideWhenUsed="0"/>
-    <w:lsdException w:name="Colorful Grid Accent 4" w:semiHidden="0" w:uiPriority="73" w:unhideWhenUsed="0"/>
-    <w:lsdException w:name="Light Shading Accent 5" w:semiHidden="0" w:uiPriority="60" w:unhideWhenUsed="0"/>
-    <w:lsdException w:name="Light List Accent 5" w:semiHidden="0" w:uiPriority="61" w:unhideWhenUsed="0"/>
-    <w:lsdException w:name="Light Grid Accent 5" w:semiHidden="0" w:uiPriority="62" w:unhideWhenUsed="0"/>
-    <w:lsdException w:name="Medium Shading 1 Accent 5" w:semiHidden="0" w:uiPriority="63" w:unhideWhenUsed="0"/>
-    <w:lsdException w:name="Medium Shading 2 Accent 5" w:semiHidden="0" w:uiPriority="64" w:unhideWhenUsed="0"/>
-    <w:lsdException w:name="Medium List 1 Accent 5" w:semiHidden="0" w:uiPriority="65" w:unhideWhenUsed="0"/>
-    <w:lsdException w:name="Medium List 2 Accent 5" w:semiHidden="0" w:uiPriority="66" w:unhideWhenUsed="0"/>
-    <w:lsdException w:name="Medium Grid 1 Accent 5" w:semiHidden="0" w:uiPriority="67" w:unhideWhenUsed="0"/>
-    <w:lsdException w:name="Medium Grid 2 Accent 5" w:semiHidden="0" w:uiPriority="68" w:unhideWhenUsed="0"/>
-    <w:lsdException w:name="Medium Grid 3 Accent 5" w:semiHidden="0" w:uiPriority="69" w:unhideWhenUsed="0"/>
-    <w:lsdException w:name="Dark List Accent 5" w:semiHidden="0" w:uiPriority="70" w:unhideWhenUsed="0"/>
-    <w:lsdException w:name="Colorful Shading Accent 5" w:semiHidden="0" w:uiPriority="71" w:unhideWhenUsed="0"/>
-    <w:lsdException w:name="Colorful List Accent 5" w:semiHidden="0" w:uiPriority="72" w:unhideWhenUsed="0"/>
-    <w:lsdException w:name="Colorful Grid Accent 5" w:semiHidden="0" w:uiPriority="73" w:unhideWhenUsed="0"/>
-    <w:lsdException w:name="Light Shading Accent 6" w:semiHidden="0" w:uiPriority="60" w:unhideWhenUsed="0"/>
-    <w:lsdException w:name="Light List Accent 6" w:semiHidden="0" w:uiPriority="61" w:unhideWhenUsed="0"/>
-    <w:lsdException w:name="Light Grid Accent 6" w:semiHidden="0" w:uiPriority="62" w:unhideWhenUsed="0"/>
-    <w:lsdException w:name="Medium Shading 1 Accent 6" w:semiHidden="0" w:uiPriority="63" w:unhideWhenUsed="0"/>
-    <w:lsdException w:name="Medium Shading 2 Accent 6" w:semiHidden="0" w:uiPriority="64" w:unhideWhenUsed="0"/>
-    <w:lsdException w:name="Medium List 1 Accent 6" w:semiHidden="0" w:uiPriority="65" w:unhideWhenUsed="0"/>
-    <w:lsdException w:name="Medium List 2 Accent 6" w:semiHidden="0" w:uiPriority="66" w:unhideWhenUsed="0"/>
-    <w:lsdException w:name="Medium Grid 1 Accent 6" w:semiHidden="0" w:uiPriority="67" w:unhideWhenUsed="0"/>
-    <w:lsdException w:name="Medium Grid 2 Accent 6" w:semiHidden="0" w:uiPriority="68" w:unhideWhenUsed="0"/>
-    <w:lsdException w:name="Medium Grid 3 Accent 6" w:semiHidden="0" w:uiPriority="69" w:unhideWhenUsed="0"/>
-    <w:lsdException w:name="Dark List Accent 6" w:semiHidden="0" w:uiPriority="70" w:unhideWhenUsed="0"/>
-    <w:lsdException w:name="Colorful Shading Accent 6" w:semiHidden="0" w:uiPriority="71" w:unhideWhenUsed="0"/>
-    <w:lsdException w:name="Colorful List Accent 6" w:semiHidden="0" w:uiPriority="72" w:unhideWhenUsed="0"/>
-    <w:lsdException w:name="Colorful Grid Accent 6" w:semiHidden="0" w:uiPriority="73" w:unhideWhenUsed="0"/>
-    <w:lsdException w:name="Subtle Emphasis" w:semiHidden="0" w:uiPriority="19" w:unhideWhenUsed="0"/>
-    <w:lsdException w:name="Intense Emphasis" w:semiHidden="0" w:uiPriority="21" w:unhideWhenUsed="0"/>
-    <w:lsdException w:name="Subtle Reference" w:semiHidden="0" w:uiPriority="31" w:unhideWhenUsed="0"/>
-    <w:lsdException w:name="Intense Reference" w:semiHidden="0" w:uiPriority="32" w:unhideWhenUsed="0"/>
-    <w:lsdException w:name="Book Title" w:semiHidden="0" w:uiPriority="33" w:unhideWhenUsed="0"/>
-    <w:lsdException w:name="Bibliography" w:uiPriority="37"/>
-    <w:lsdException w:name="TOC Heading" w:uiPriority="39" w:qFormat="1"/>
-  </w:latentStyles>
-  <w:style w:type="paragraph" w:default="1" w:styleId="Normal">
-    <w:name w:val="Normal"/>
-    <w:qFormat/>
-    <w:rsid w:val="00923ED4"/>
-    <w:pPr>
-      <w:jc w:val="both"/>
-    </w:pPr>
-    <w:rPr>
-      <w:lang w:val="bg-BG"/>
-    </w:rPr>
-  </w:style>
-  <w:style w:type="paragraph" w:styleId="Heading1">
-    <w:name w:val="heading 1"/>
-    <w:basedOn w:val="Normal"/>
-    <w:next w:val="Normal"/>
-    <w:link w:val="Heading1Char"/>
-    <w:uiPriority w:val="9"/>
-    <w:qFormat/>
-    <w:rsid w:val="00103906"/>
-    <w:pPr>
-      <w:keepNext/>
-      <w:keepLines/>
-      <w:spacing w:before="120" w:after="60"/>
-      <w:outlineLvl w:val="0"/>
-    </w:pPr>
-    <w:rPr>
-      <w:rFonts w:asciiTheme="majorHAnsi" w:eastAsiaTheme="majorEastAsia" w:hAnsiTheme="majorHAnsi" w:cstheme="majorBidi"/>
-      <w:b/>
-      <w:color w:val="2E3917"/>
-      <w:sz w:val="40"/>
-      <w:szCs w:val="32"/>
-    </w:rPr>
-  </w:style>
-  <w:style w:type="paragraph" w:styleId="Heading2">
-    <w:name w:val="heading 2"/>
-    <w:basedOn w:val="Normal"/>
-    <w:next w:val="Normal"/>
-    <w:link w:val="Heading2Char"/>
-    <w:uiPriority w:val="9"/>
-    <w:qFormat/>
-    <w:rsid w:val="00103906"/>
-    <w:pPr>
-      <w:keepNext/>
-      <w:keepLines/>
-      <w:spacing w:before="120" w:after="80"/>
-      <w:outlineLvl w:val="1"/>
-    </w:pPr>
-    <w:rPr>
-      <w:rFonts w:asciiTheme="majorHAnsi" w:eastAsiaTheme="majorEastAsia" w:hAnsiTheme="majorHAnsi" w:cstheme="majorBidi"/>
-      <w:b/>
-      <w:color w:val="2E3917"/>
-      <w:sz w:val="36"/>
-      <w:szCs w:val="36"/>
-    </w:rPr>
-  </w:style>
-  <w:style w:type="paragraph" w:styleId="Heading3">
-    <w:name w:val="heading 3"/>
-    <w:basedOn w:val="Normal"/>
-    <w:next w:val="Normal"/>
-    <w:link w:val="Heading3Char"/>
-    <w:uiPriority w:val="9"/>
-    <w:unhideWhenUsed/>
-    <w:qFormat/>
-    <w:rsid w:val="00103906"/>
-    <w:pPr>
-      <w:keepNext/>
-      <w:keepLines/>
-      <w:spacing w:before="120" w:after="80"/>
-      <w:outlineLvl w:val="2"/>
-    </w:pPr>
-    <w:rPr>
-      <w:rFonts w:asciiTheme="majorHAnsi" w:eastAsiaTheme="majorEastAsia" w:hAnsiTheme="majorHAnsi" w:cstheme="majorBidi"/>
-      <w:b/>
-      <w:color w:val="2E3917"/>
-      <w:sz w:val="32"/>
-      <w:szCs w:val="32"/>
-    </w:rPr>
-  </w:style>
-  <w:style w:type="paragraph" w:styleId="Heading4">
-    <w:name w:val="heading 4"/>
-    <w:basedOn w:val="Normal"/>
-    <w:next w:val="Normal"/>
-    <w:link w:val="Heading4Char"/>
-    <w:uiPriority w:val="9"/>
-    <w:unhideWhenUsed/>
-    <w:qFormat/>
-    <w:rsid w:val="00103906"/>
-    <w:pPr>
-      <w:keepNext/>
-      <w:keepLines/>
-      <w:spacing w:before="80" w:after="80"/>
-      <w:outlineLvl w:val="3"/>
-    </w:pPr>
-    <w:rPr>
-      <w:rFonts w:asciiTheme="majorHAnsi" w:eastAsiaTheme="majorEastAsia" w:hAnsiTheme="majorHAnsi" w:cstheme="majorBidi"/>
-      <w:iCs/>
-      <w:color w:val="2E3917"/>
-      <w:sz w:val="28"/>
-    </w:rPr>
-  </w:style>
-  <w:style w:type="character" w:default="1" w:styleId="DefaultParagraphFont">
-    <w:name w:val="Default Paragraph Font"/>
-    <w:uiPriority w:val="1"/>
-    <w:semiHidden/>
-    <w:unhideWhenUsed/>
-  </w:style>
-  <w:style w:type="table" w:default="1" w:styleId="TableNormal">
-    <w:name w:val="Normal Table"/>
-    <w:uiPriority w:val="99"/>
-    <w:semiHidden/>
-    <w:unhideWhenUsed/>
-    <w:tblPr>
-      <w:tblInd w:w="0" w:type="dxa"/>
-      <w:tblCellMar>
-        <w:top w:w="0" w:type="dxa"/>
-        <w:left w:w="108" w:type="dxa"/>
-        <w:bottom w:w="0" w:type="dxa"/>
-        <w:right w:w="108" w:type="dxa"/>
-      </w:tblCellMar>
-    </w:tblPr>
-  </w:style>
-  <w:style w:type="numbering" w:default="1" w:styleId="NoList">
-    <w:name w:val="No List"/>
-    <w:uiPriority w:val="99"/>
-    <w:semiHidden/>
-    <w:unhideWhenUsed/>
-  </w:style>
-  <w:style w:type="paragraph" w:styleId="Header">
-    <w:name w:val="header"/>
-    <w:basedOn w:val="Normal"/>
-    <w:link w:val="HeaderChar"/>
-    <w:uiPriority w:val="99"/>
-    <w:unhideWhenUsed/>
-    <w:rsid w:val="008068A2"/>
-    <w:pPr>
-      <w:tabs>
-        <w:tab w:val="center" w:pos="4680"/>
-        <w:tab w:val="right" w:pos="9360"/>
-      </w:tabs>
-      <w:spacing w:after="0" w:line="240" w:lineRule="auto"/>
-    </w:pPr>
-  </w:style>
-  <w:style w:type="character" w:customStyle="1" w:styleId="HeaderChar">
-    <w:name w:val="Header Char"/>
-    <w:basedOn w:val="DefaultParagraphFont"/>
-    <w:link w:val="Header"/>
-    <w:uiPriority w:val="99"/>
-    <w:rsid w:val="008068A2"/>
-  </w:style>
-  <w:style w:type="paragraph" w:styleId="Footer">
-    <w:name w:val="footer"/>
-    <w:basedOn w:val="Normal"/>
-    <w:link w:val="FooterChar"/>
-    <w:uiPriority w:val="99"/>
-    <w:unhideWhenUsed/>
-    <w:rsid w:val="008068A2"/>
-    <w:pPr>
-      <w:tabs>
-        <w:tab w:val="center" w:pos="4680"/>
-        <w:tab w:val="right" w:pos="9360"/>
-      </w:tabs>
-      <w:spacing w:after="0" w:line="240" w:lineRule="auto"/>
-    </w:pPr>
-  </w:style>
-  <w:style w:type="character" w:customStyle="1" w:styleId="FooterChar">
-    <w:name w:val="Footer Char"/>
-    <w:basedOn w:val="DefaultParagraphFont"/>
-    <w:link w:val="Footer"/>
-    <w:uiPriority w:val="99"/>
-    <w:rsid w:val="008068A2"/>
-  </w:style>
-  <w:style w:type="paragraph" w:styleId="BalloonText">
-    <w:name w:val="Balloon Text"/>
-    <w:basedOn w:val="Normal"/>
-    <w:link w:val="BalloonTextChar"/>
-    <w:uiPriority w:val="99"/>
-    <w:semiHidden/>
-    <w:unhideWhenUsed/>
-    <w:rsid w:val="00564D7B"/>
-    <w:pPr>
-      <w:spacing w:after="0" w:line="240" w:lineRule="auto"/>
-    </w:pPr>
-    <w:rPr>
-      <w:rFonts w:ascii="Tahoma" w:hAnsi="Tahoma" w:cs="Tahoma"/>
-      <w:sz w:val="16"/>
-      <w:szCs w:val="16"/>
-    </w:rPr>
-  </w:style>
-  <w:style w:type="character" w:customStyle="1" w:styleId="BalloonTextChar">
-    <w:name w:val="Balloon Text Char"/>
-    <w:basedOn w:val="DefaultParagraphFont"/>
-    <w:link w:val="BalloonText"/>
-    <w:uiPriority w:val="99"/>
-    <w:semiHidden/>
-    <w:rsid w:val="00564D7B"/>
-    <w:rPr>
-      <w:rFonts w:ascii="Tahoma" w:hAnsi="Tahoma" w:cs="Tahoma"/>
-      <w:sz w:val="16"/>
-      <w:szCs w:val="16"/>
-    </w:rPr>
-  </w:style>
-  <w:style w:type="character" w:styleId="Hyperlink">
-    <w:name w:val="Hyperlink"/>
-    <w:basedOn w:val="DefaultParagraphFont"/>
-    <w:uiPriority w:val="99"/>
-    <w:unhideWhenUsed/>
-    <w:rsid w:val="0079324A"/>
-    <w:rPr>
-      <w:color w:val="0000FF" w:themeColor="hyperlink"/>
-      <w:u w:val="single"/>
-    </w:rPr>
-  </w:style>
-  <w:style w:type="character" w:customStyle="1" w:styleId="Heading1Char">
-    <w:name w:val="Heading 1 Char"/>
-    <w:basedOn w:val="DefaultParagraphFont"/>
-    <w:link w:val="Heading1"/>
-    <w:uiPriority w:val="9"/>
-    <w:rsid w:val="00103906"/>
-    <w:rPr>
-      <w:rFonts w:asciiTheme="majorHAnsi" w:eastAsiaTheme="majorEastAsia" w:hAnsiTheme="majorHAnsi" w:cstheme="majorBidi"/>
-      <w:b/>
-      <w:color w:val="2E3917"/>
-      <w:sz w:val="40"/>
-      <w:szCs w:val="32"/>
-      <w:lang w:val="bg-BG"/>
-    </w:rPr>
-  </w:style>
-  <w:style w:type="character" w:customStyle="1" w:styleId="Heading2Char">
-    <w:name w:val="Heading 2 Char"/>
-    <w:basedOn w:val="DefaultParagraphFont"/>
-    <w:link w:val="Heading2"/>
-    <w:uiPriority w:val="9"/>
-    <w:rsid w:val="00103906"/>
-    <w:rPr>
-      <w:rFonts w:asciiTheme="majorHAnsi" w:eastAsiaTheme="majorEastAsia" w:hAnsiTheme="majorHAnsi" w:cstheme="majorBidi"/>
-      <w:b/>
-      <w:color w:val="2E3917"/>
-      <w:sz w:val="36"/>
-      <w:szCs w:val="36"/>
-      <w:lang w:val="bg-BG"/>
-    </w:rPr>
-  </w:style>
-  <w:style w:type="paragraph" w:styleId="NormalWeb">
-    <w:name w:val="Normal (Web)"/>
-    <w:basedOn w:val="Normal"/>
-    <w:uiPriority w:val="99"/>
-    <w:semiHidden/>
-    <w:unhideWhenUsed/>
-    <w:rsid w:val="00524789"/>
-    <w:pPr>
-      <w:spacing w:before="100" w:beforeAutospacing="1" w:after="100" w:afterAutospacing="1" w:line="240" w:lineRule="auto"/>
-    </w:pPr>
-    <w:rPr>
-      <w:rFonts w:ascii="Times New Roman" w:eastAsia="Times New Roman" w:hAnsi="Times New Roman" w:cs="Times New Roman"/>
-      <w:sz w:val="24"/>
-      <w:szCs w:val="24"/>
-    </w:rPr>
-  </w:style>
-  <w:style w:type="character" w:styleId="Strong">
-    <w:name w:val="Strong"/>
-    <w:basedOn w:val="DefaultParagraphFont"/>
-    <w:uiPriority w:val="22"/>
-    <w:qFormat/>
-    <w:rsid w:val="00524789"/>
-    <w:rPr>
-      <w:b/>
-      <w:bCs/>
-    </w:rPr>
-  </w:style>
-  <w:style w:type="character" w:customStyle="1" w:styleId="Heading3Char">
-    <w:name w:val="Heading 3 Char"/>
-    <w:basedOn w:val="DefaultParagraphFont"/>
-    <w:link w:val="Heading3"/>
-    <w:uiPriority w:val="9"/>
-    <w:rsid w:val="00103906"/>
-    <w:rPr>
-      <w:rFonts w:asciiTheme="majorHAnsi" w:eastAsiaTheme="majorEastAsia" w:hAnsiTheme="majorHAnsi" w:cstheme="majorBidi"/>
-      <w:b/>
-      <w:color w:val="2E3917"/>
-      <w:sz w:val="32"/>
-      <w:szCs w:val="32"/>
-      <w:lang w:val="bg-BG"/>
-    </w:rPr>
-  </w:style>
-  <w:style w:type="character" w:customStyle="1" w:styleId="Heading4Char">
-    <w:name w:val="Heading 4 Char"/>
-    <w:basedOn w:val="DefaultParagraphFont"/>
-    <w:link w:val="Heading4"/>
-    <w:uiPriority w:val="9"/>
-    <w:rsid w:val="00103906"/>
-    <w:rPr>
-      <w:rFonts w:asciiTheme="majorHAnsi" w:eastAsiaTheme="majorEastAsia" w:hAnsiTheme="majorHAnsi" w:cstheme="majorBidi"/>
-      <w:iCs/>
-      <w:color w:val="2E3917"/>
-      <w:sz w:val="28"/>
-      <w:lang w:val="bg-BG"/>
-    </w:rPr>
-  </w:style>
-  <w:style w:type="paragraph" w:styleId="ListParagraph">
-    <w:name w:val="List Paragraph"/>
-    <w:basedOn w:val="Normal"/>
-    <w:uiPriority w:val="34"/>
-    <w:qFormat/>
-    <w:rsid w:val="008617B5"/>
-    <w:pPr>
-      <w:ind w:left="720"/>
-      <w:contextualSpacing/>
-    </w:pPr>
-  </w:style>
-  <w:style w:type="character" w:styleId="FollowedHyperlink">
-    <w:name w:val="FollowedHyperlink"/>
-    <w:basedOn w:val="DefaultParagraphFont"/>
-    <w:uiPriority w:val="99"/>
-    <w:semiHidden/>
-    <w:unhideWhenUsed/>
-    <w:rsid w:val="00C0490B"/>
-    <w:rPr>
-      <w:color w:val="800080" w:themeColor="followedHyperlink"/>
-      <w:u w:val="single"/>
-    </w:rPr>
-  </w:style>
-</w:styles>
-</file>
-
-<file path=word/stylesWithEffects.xml><?xml version="1.0" encoding="utf-8"?>
-<w:styles xmlns:wpc="http://schemas.microsoft.com/office/word/2010/wordprocessingCanvas" xmlns:mc="http://schemas.openxmlformats.org/markup-compatibility/2006" xmlns:o="urn:schemas-microsoft-com:office:office" xmlns:r="http://schemas.openxmlformats.org/officeDocument/2006/relationships" xmlns:m="http://schemas.openxmlformats.org/officeDocument/2006/math" xmlns:v="urn:schemas-microsoft-com:vml" xmlns:wp14="http://schemas.microsoft.com/office/word/2010/wordprocessingDrawing" xmlns:wp="http://schemas.openxmlformats.org/drawingml/2006/wordprocessingDrawing" xmlns:w10="urn:schemas-microsoft-com:office:word" xmlns:w="http://schemas.openxmlformats.org/wordprocessingml/2006/main" xmlns:w14="http://schemas.microsoft.com/office/word/2010/wordml" xmlns:wpg="http://schemas.microsoft.com/office/word/2010/wordprocessingGroup" xmlns:wpi="http://schemas.microsoft.com/office/word/2010/wordprocessingInk" xmlns:wne="http://schemas.microsoft.com/office/word/2006/wordml" xmlns:wps="http://schemas.microsoft.com/office/word/2010/wordprocessingShape" mc:Ignorable="w14 wp14">
-  <w:docDefaults>
-    <w:rPrDefault>
-      <w:rPr>
-        <w:rFonts w:asciiTheme="minorHAnsi" w:eastAsiaTheme="minorHAnsi" w:hAnsiTheme="minorHAnsi" w:cstheme="minorBidi"/>
-        <w:sz w:val="22"/>
-        <w:szCs w:val="22"/>
-        <w:lang w:val="en-US" w:eastAsia="en-US" w:bidi="ar-SA"/>
-      </w:rPr>
-    </w:rPrDefault>
-    <w:pPrDefault>
-      <w:pPr>
-        <w:spacing w:after="200" w:line="276" w:lineRule="auto"/>
-      </w:pPr>
-    </w:pPrDefault>
-  </w:docDefaults>
-  <w:latentStyles w:defLockedState="0" w:defUIPriority="99" w:defSemiHidden="1" w:defUnhideWhenUsed="1" w:defQFormat="0" w:count="267">
-    <w:lsdException w:name="Normal" w:semiHidden="0" w:uiPriority="0" w:unhideWhenUsed="0" w:qFormat="1"/>
-    <w:lsdException w:name="heading 1" w:semiHidden="0" w:uiPriority="9" w:unhideWhenUsed="0" w:qFormat="1"/>
-    <w:lsdException w:name="heading 2" w:uiPriority="9" w:qFormat="1"/>
-    <w:lsdException w:name="heading 3" w:uiPriority="9" w:qFormat="1"/>
-    <w:lsdException w:name="heading 4" w:uiPriority="9" w:qFormat="1"/>
-    <w:lsdException w:name="heading 5" w:uiPriority="9" w:qFormat="1"/>
-    <w:lsdException w:name="heading 6" w:uiPriority="9" w:qFormat="1"/>
-    <w:lsdException w:name="heading 7" w:uiPriority="9" w:qFormat="1"/>
-    <w:lsdException w:name="heading 8" w:uiPriority="9" w:qFormat="1"/>
-    <w:lsdException w:name="heading 9" w:uiPriority="9" w:qFormat="1"/>
-    <w:lsdException w:name="toc 1" w:uiPriority="39"/>
-    <w:lsdException w:name="toc 2" w:uiPriority="39"/>
-    <w:lsdException w:name="toc 3" w:uiPriority="39"/>
-    <w:lsdException w:name="toc 4" w:uiPriority="39"/>
-    <w:lsdException w:name="toc 5" w:uiPriority="39"/>
-    <w:lsdException w:name="toc 6" w:uiPriority="39"/>
-    <w:lsdException w:name="toc 7" w:uiPriority="39"/>
-    <w:lsdException w:name="toc 8" w:uiPriority="39"/>
-    <w:lsdException w:name="toc 9" w:uiPriority="39"/>
-    <w:lsdException w:name="caption" w:uiPriority="35" w:qFormat="1"/>
-    <w:lsdException w:name="Title" w:semiHidden="0" w:uiPriority="10" w:unhideWhenUsed="0"/>
-    <w:lsdException w:name="Default Paragraph Font" w:uiPriority="1"/>
-    <w:lsdException w:name="Subtitle" w:semiHidden="0" w:uiPriority="11" w:unhideWhenUsed="0"/>
-    <w:lsdException w:name="Strong" w:semiHidden="0" w:uiPriority="22" w:unhideWhenUsed="0" w:qFormat="1"/>
-    <w:lsdException w:name="Emphasis" w:semiHidden="0" w:uiPriority="20" w:unhideWhenUsed="0"/>
-    <w:lsdException w:name="Table Grid" w:semiHidden="0" w:uiPriority="59" w:unhideWhenUsed="0"/>
-    <w:lsdException w:name="Placeholder Text" w:unhideWhenUsed="0"/>
-    <w:lsdException w:name="No Spacing" w:semiHidden="0" w:uiPriority="1" w:unhideWhenUsed="0"/>
-    <w:lsdException w:name="Light Shading" w:semiHidden="0" w:uiPriority="60" w:unhideWhenUsed="0"/>
-    <w:lsdException w:name="Light List" w:semiHidden="0" w:uiPriority="61" w:unhideWhenUsed="0"/>
-    <w:lsdException w:name="Light Grid" w:semiHidden="0" w:uiPriority="62" w:unhideWhenUsed="0"/>
-    <w:lsdException w:name="Medium Shading 1" w:semiHidden="0" w:uiPriority="63" w:unhideWhenUsed="0"/>
-    <w:lsdException w:name="Medium Shading 2" w:semiHidden="0" w:uiPriority="64" w:unhideWhenUsed="0"/>
-    <w:lsdException w:name="Medium List 1" w:semiHidden="0" w:uiPriority="65" w:unhideWhenUsed="0"/>
-    <w:lsdException w:name="Medium List 2" w:semiHidden="0" w:uiPriority="66" w:unhideWhenUsed="0"/>
-    <w:lsdException w:name="Medium Grid 1" w:semiHidden="0" w:uiPriority="67" w:unhideWhenUsed="0"/>
-    <w:lsdException w:name="Medium Grid 2" w:semiHidden="0" w:uiPriority="68" w:unhideWhenUsed="0"/>
-    <w:lsdException w:name="Medium Grid 3" w:semiHidden="0" w:uiPriority="69" w:unhideWhenUsed="0"/>
-    <w:lsdException w:name="Dark List" w:semiHidden="0" w:uiPriority="70" w:unhideWhenUsed="0"/>
-    <w:lsdException w:name="Colorful Shading" w:semiHidden="0" w:uiPriority="71" w:unhideWhenUsed="0"/>
-    <w:lsdException w:name="Colorful List" w:semiHidden="0" w:uiPriority="72" w:unhideWhenUsed="0"/>
-    <w:lsdException w:name="Colorful Grid" w:semiHidden="0" w:uiPriority="73" w:unhideWhenUsed="0"/>
-    <w:lsdException w:name="Light Shading Accent 1" w:semiHidden="0" w:uiPriority="60" w:unhideWhenUsed="0"/>
-    <w:lsdException w:name="Light List Accent 1" w:semiHidden="0" w:uiPriority="61" w:unhideWhenUsed="0"/>
-    <w:lsdException w:name="Light Grid Accent 1" w:semiHidden="0" w:uiPriority="62" w:unhideWhenUsed="0"/>
-    <w:lsdException w:name="Medium Shading 1 Accent 1" w:semiHidden="0" w:uiPriority="63" w:unhideWhenUsed="0"/>
-    <w:lsdException w:name="Medium Shading 2 Accent 1" w:semiHidden="0" w:uiPriority="64" w:unhideWhenUsed="0"/>
-    <w:lsdException w:name="Medium List 1 Accent 1" w:semiHidden="0" w:uiPriority="65" w:unhideWhenUsed="0"/>
-    <w:lsdException w:name="Revision" w:unhideWhenUsed="0"/>
-    <w:lsdException w:name="List Paragraph" w:semiHidden="0" w:uiPriority="34" w:unhideWhenUsed="0" w:qFormat="1"/>
-    <w:lsdException w:name="Quote" w:semiHidden="0" w:uiPriority="29" w:unhideWhenUsed="0"/>
-    <w:lsdException w:name="Intense Quote" w:semiHidden="0" w:uiPriority="30" w:unhideWhenUsed="0"/>
-    <w:lsdException w:name="Medium List 2 Accent 1" w:semiHidden="0" w:uiPriority="66" w:unhideWhenUsed="0"/>
-    <w:lsdException w:name="Medium Grid 1 Accent 1" w:semiHidden="0" w:uiPriority="67" w:unhideWhenUsed="0"/>
-    <w:lsdException w:name="Medium Grid 2 Accent 1" w:semiHidden="0" w:uiPriority="68" w:unhideWhenUsed="0"/>
-    <w:lsdException w:name="Medium Grid 3 Accent 1" w:semiHidden="0" w:uiPriority="69" w:unhideWhenUsed="0"/>
-    <w:lsdException w:name="Dark List Accent 1" w:semiHidden="0" w:uiPriority="70" w:unhideWhenUsed="0"/>
-    <w:lsdException w:name="Colorful Shading Accent 1" w:semiHidden="0" w:uiPriority="71" w:unhideWhenUsed="0"/>
-    <w:lsdException w:name="Colorful List Accent 1" w:semiHidden="0" w:uiPriority="72" w:unhideWhenUsed="0"/>
-    <w:lsdException w:name="Colorful Grid Accent 1" w:semiHidden="0" w:uiPriority="73" w:unhideWhenUsed="0"/>
-    <w:lsdException w:name="Light Shading Accent 2" w:semiHidden="0" w:uiPriority="60" w:unhideWhenUsed="0"/>
-    <w:lsdException w:name="Light List Accent 2" w:semiHidden="0" w:uiPriority="61" w:unhideWhenUsed="0"/>
-    <w:lsdException w:name="Light Grid Accent 2" w:semiHidden="0" w:uiPriority="62" w:unhideWhenUsed="0"/>
-    <w:lsdException w:name="Medium Shading 1 Accent 2" w:semiHidden="0" w:uiPriority="63" w:unhideWhenUsed="0"/>
-    <w:lsdException w:name="Medium Shading 2 Accent 2" w:semiHidden="0" w:uiPriority="64" w:unhideWhenUsed="0"/>
-    <w:lsdException w:name="Medium List 1 Accent 2" w:semiHidden="0" w:uiPriority="65" w:unhideWhenUsed="0"/>
-    <w:lsdException w:name="Medium List 2 Accent 2" w:semiHidden="0" w:uiPriority="66" w:unhideWhenUsed="0"/>
-    <w:lsdException w:name="Medium Grid 1 Accent 2" w:semiHidden="0" w:uiPriority="67" w:unhideWhenUsed="0"/>
-    <w:lsdException w:name="Medium Grid 2 Accent 2" w:semiHidden="0" w:uiPriority="68" w:unhideWhenUsed="0"/>
-    <w:lsdException w:name="Medium Grid 3 Accent 2" w:semiHidden="0" w:uiPriority="69" w:unhideWhenUsed="0"/>
-    <w:lsdException w:name="Dark List Accent 2" w:semiHidden="0" w:uiPriority="70" w:unhideWhenUsed="0"/>
-    <w:lsdException w:name="Colorful Shading Accent 2" w:semiHidden="0" w:uiPriority="71" w:unhideWhenUsed="0"/>
-    <w:lsdException w:name="Colorful List Accent 2" w:semiHidden="0" w:uiPriority="72" w:unhideWhenUsed="0"/>
-    <w:lsdException w:name="Colorful Grid Accent 2" w:semiHidden="0" w:uiPriority="73" w:unhideWhenUsed="0"/>
-    <w:lsdException w:name="Light Shading Accent 3" w:semiHidden="0" w:uiPriority="60" w:unhideWhenUsed="0"/>
-    <w:lsdException w:name="Light List Accent 3" w:semiHidden="0" w:uiPriority="61" w:unhideWhenUsed="0"/>
-    <w:lsdException w:name="Light Grid Accent 3" w:semiHidden="0" w:uiPriority="62" w:unhideWhenUsed="0"/>
-    <w:lsdException w:name="Medium Shading 1 Accent 3" w:semiHidden="0" w:uiPriority="63" w:unhideWhenUsed="0"/>
-    <w:lsdException w:name="Medium Shading 2 Accent 3" w:semiHidden="0" w:uiPriority="64" w:unhideWhenUsed="0"/>
-    <w:lsdException w:name="Medium List 1 Accent 3" w:semiHidden="0" w:uiPriority="65" w:unhideWhenUsed="0"/>
-    <w:lsdException w:name="Medium List 2 Accent 3" w:semiHidden="0" w:uiPriority="66" w:unhideWhenUsed="0"/>
-    <w:lsdException w:name="Medium Grid 1 Accent 3" w:semiHidden="0" w:uiPriority="67" w:unhideWhenUsed="0"/>
-    <w:lsdException w:name="Medium Grid 2 Accent 3" w:semiHidden="0" w:uiPriority="68" w:unhideWhenUsed="0"/>
-    <w:lsdException w:name="Medium Grid 3 Accent 3" w:semiHidden="0" w:uiPriority="69" w:unhideWhenUsed="0"/>
-    <w:lsdException w:name="Dark List Accent 3" w:semiHidden="0" w:uiPriority="70" w:unhideWhenUsed="0"/>
-    <w:lsdException w:name="Colorful Shading Accent 3" w:semiHidden="0" w:uiPriority="71" w:unhideWhenUsed="0"/>
-    <w:lsdException w:name="Colorful List Accent 3" w:semiHidden="0" w:uiPriority="72" w:unhideWhenUsed="0"/>
-    <w:lsdException w:name="Colorful Grid Accent 3" w:semiHidden="0" w:uiPriority="73" w:unhideWhenUsed="0"/>
-    <w:lsdException w:name="Light Shading Accent 4" w:semiHidden="0" w:uiPriority="60" w:unhideWhenUsed="0"/>
-    <w:lsdException w:name="Light List Accent 4" w:semiHidden="0" w:uiPriority="61" w:unhideWhenUsed="0"/>
-    <w:lsdException w:name="Light Grid Accent 4" w:semiHidden="0" w:uiPriority="62" w:unhideWhenUsed="0"/>
-    <w:lsdException w:name="Medium Shading 1 Accent 4" w:semiHidden="0" w:uiPriority="63" w:unhideWhenUsed="0"/>
-    <w:lsdException w:name="Medium Shading 2 Accent 4" w:semiHidden="0" w:uiPriority="64" w:unhideWhenUsed="0"/>
-    <w:lsdException w:name="Medium List 1 Accent 4" w:semiHidden="0" w:uiPriority="65" w:unhideWhenUsed="0"/>
-    <w:lsdException w:name="Medium List 2 Accent 4" w:semiHidden="0" w:uiPriority="66" w:unhideWhenUsed="0"/>
-    <w:lsdException w:name="Medium Grid 1 Accent 4" w:semiHidden="0" w:uiPriority="67" w:unhideWhenUsed="0"/>
-    <w:lsdException w:name="Medium Grid 2 Accent 4" w:semiHidden="0" w:uiPriority="68" w:unhideWhenUsed="0"/>
-    <w:lsdException w:name="Medium Grid 3 Accent 4" w:semiHidden="0" w:uiPriority="69" w:unhideWhenUsed="0"/>
-    <w:lsdException w:name="Dark List Accent 4" w:semiHidden="0" w:uiPriority="70" w:unhideWhenUsed="0"/>
-    <w:lsdException w:name="Colorful Shading Accent 4" w:semiHidden="0" w:uiPriority="71" w:unhideWhenUsed="0"/>
-    <w:lsdException w:name="Colorful List Accent 4" w:semiHidden="0" w:uiPriority="72" w:unhideWhenUsed="0"/>
-    <w:lsdException w:name="Colorful Grid Accent 4" w:semiHidden="0" w:uiPriority="73" w:unhideWhenUsed="0"/>
-    <w:lsdException w:name="Light Shading Accent 5" w:semiHidden="0" w:uiPriority="60" w:unhideWhenUsed="0"/>
-    <w:lsdException w:name="Light List Accent 5" w:semiHidden="0" w:uiPriority="61" w:unhideWhenUsed="0"/>
-    <w:lsdException w:name="Light Grid Accent 5" w:semiHidden="0" w:uiPriority="62" w:unhideWhenUsed="0"/>
-    <w:lsdException w:name="Medium Shading 1 Accent 5" w:semiHidden="0" w:uiPriority="63" w:unhideWhenUsed="0"/>
-    <w:lsdException w:name="Medium Shading 2 Accent 5" w:semiHidden="0" w:uiPriority="64" w:unhideWhenUsed="0"/>
-    <w:lsdException w:name="Medium List 1 Accent 5" w:semiHidden="0" w:uiPriority="65" w:unhideWhenUsed="0"/>
-    <w:lsdException w:name="Medium List 2 Accent 5" w:semiHidden="0" w:uiPriority="66" w:unhideWhenUsed="0"/>
-    <w:lsdException w:name="Medium Grid 1 Accent 5" w:semiHidden="0" w:uiPriority="67" w:unhideWhenUsed="0"/>
-    <w:lsdException w:name="Medium Grid 2 Accent 5" w:semiHidden="0" w:uiPriority="68" w:unhideWhenUsed="0"/>
-    <w:lsdException w:name="Medium Grid 3 Accent 5" w:semiHidden="0" w:uiPriority="69" w:unhideWhenUsed="0"/>
-    <w:lsdException w:name="Dark List Accent 5" w:semiHidden="0" w:uiPriority="70" w:unhideWhenUsed="0"/>
-    <w:lsdException w:name="Colorful Shading Accent 5" w:semiHidden="0" w:uiPriority="71" w:unhideWhenUsed="0"/>
-    <w:lsdException w:name="Colorful List Accent 5" w:semiHidden="0" w:uiPriority="72" w:unhideWhenUsed="0"/>
-    <w:lsdException w:name="Colorful Grid Accent 5" w:semiHidden="0" w:uiPriority="73" w:unhideWhenUsed="0"/>
-    <w:lsdException w:name="Light Shading Accent 6" w:semiHidden="0" w:uiPriority="60" w:unhideWhenUsed="0"/>
-    <w:lsdException w:name="Light List Accent 6" w:semiHidden="0" w:uiPriority="61" w:unhideWhenUsed="0"/>
-    <w:lsdException w:name="Light Grid Accent 6" w:semiHidden="0" w:uiPriority="62" w:unhideWhenUsed="0"/>
-    <w:lsdException w:name="Medium Shading 1 Accent 6" w:semiHidden="0" w:uiPriority="63" w:unhideWhenUsed="0"/>
-    <w:lsdException w:name="Medium Shading 2 Accent 6" w:semiHidden="0" w:uiPriority="64" w:unhideWhenUsed="0"/>
-    <w:lsdException w:name="Medium List 1 Accent 6" w:semiHidden="0" w:uiPriority="65" w:unhideWhenUsed="0"/>
-    <w:lsdException w:name="Medium List 2 Accent 6" w:semiHidden="0" w:uiPriority="66" w:unhideWhenUsed="0"/>
-    <w:lsdException w:name="Medium Grid 1 Accent 6" w:semiHidden="0" w:uiPriority="67" w:unhideWhenUsed="0"/>
-    <w:lsdException w:name="Medium Grid 2 Accent 6" w:semiHidden="0" w:uiPriority="68" w:unhideWhenUsed="0"/>
-    <w:lsdException w:name="Medium Grid 3 Accent 6" w:semiHidden="0" w:uiPriority="69" w:unhideWhenUsed="0"/>
-    <w:lsdException w:name="Dark List Accent 6" w:semiHidden="0" w:uiPriority="70" w:unhideWhenUsed="0"/>
-    <w:lsdException w:name="Colorful Shading Accent 6" w:semiHidden="0" w:uiPriority="71" w:unhideWhenUsed="0"/>
-    <w:lsdException w:name="Colorful List Accent 6" w:semiHidden="0" w:uiPriority="72" w:unhideWhenUsed="0"/>
-    <w:lsdException w:name="Colorful Grid Accent 6" w:semiHidden="0" w:uiPriority="73" w:unhideWhenUsed="0"/>
-    <w:lsdException w:name="Subtle Emphasis" w:semiHidden="0" w:uiPriority="19" w:unhideWhenUsed="0"/>
-    <w:lsdException w:name="Intense Emphasis" w:semiHidden="0" w:uiPriority="21" w:unhideWhenUsed="0"/>
-    <w:lsdException w:name="Subtle Reference" w:semiHidden="0" w:uiPriority="31" w:unhideWhenUsed="0"/>
-    <w:lsdException w:name="Intense Reference" w:semiHidden="0" w:uiPriority="32" w:unhideWhenUsed="0"/>
-    <w:lsdException w:name="Book Title" w:semiHidden="0" w:uiPriority="33" w:unhideWhenUsed="0"/>
-    <w:lsdException w:name="Bibliography" w:uiPriority="37"/>
-    <w:lsdException w:name="TOC Heading" w:uiPriority="39" w:qFormat="1"/>
+  <w:latentStyles w:defLockedState="0" w:defUIPriority="99" w:defSemiHidden="0" w:defUnhideWhenUsed="0" w:defQFormat="0" w:count="371">
+    <w:lsdException w:name="Normal" w:uiPriority="0" w:qFormat="1"/>
+    <w:lsdException w:name="heading 1" w:uiPriority="9" w:qFormat="1"/>
+    <w:lsdException w:name="heading 2" w:semiHidden="1" w:uiPriority="9" w:unhideWhenUsed="1" w:qFormat="1"/>
+    <w:lsdException w:name="heading 3" w:semiHidden="1" w:uiPriority="9" w:unhideWhenUsed="1" w:qFormat="1"/>
+    <w:lsdException w:name="heading 4" w:semiHidden="1" w:uiPriority="9" w:unhideWhenUsed="1" w:qFormat="1"/>
+    <w:lsdException w:name="heading 5" w:semiHidden="1" w:uiPriority="9" w:unhideWhenUsed="1" w:qFormat="1"/>
+    <w:lsdException w:name="heading 6" w:semiHidden="1" w:uiPriority="9" w:unhideWhenUsed="1" w:qFormat="1"/>
+    <w:lsdException w:name="heading 7" w:semiHidden="1" w:uiPriority="9" w:unhideWhenUsed="1" w:qFormat="1"/>
+    <w:lsdException w:name="heading 8" w:semiHidden="1" w:uiPriority="9" w:unhideWhenUsed="1" w:qFormat="1"/>
+    <w:lsdException w:name="heading 9" w:semiHidden="1" w:uiPriority="9" w:unhideWhenUsed="1" w:qFormat="1"/>
+    <w:lsdException w:name="index 1" w:semiHidden="1" w:unhideWhenUsed="1"/>
+    <w:lsdException w:name="index 2" w:semiHidden="1" w:unhideWhenUsed="1"/>
+    <w:lsdException w:name="index 3" w:semiHidden="1" w:unhideWhenUsed="1"/>
+    <w:lsdException w:name="index 4" w:semiHidden="1" w:unhideWhenUsed="1"/>
+    <w:lsdException w:name="index 5" w:semiHidden="1" w:unhideWhenUsed="1"/>
+    <w:lsdException w:name="index 6" w:semiHidden="1" w:unhideWhenUsed="1"/>
+    <w:lsdException w:name="index 7" w:semiHidden="1" w:unhideWhenUsed="1"/>
+    <w:lsdException w:name="index 8" w:semiHidden="1" w:unhideWhenUsed="1"/>
+    <w:lsdException w:name="index 9" w:semiHidden="1" w:unhideWhenUsed="1"/>
+    <w:lsdException w:name="toc 1" w:semiHidden="1" w:uiPriority="39" w:unhideWhenUsed="1"/>
+    <w:lsdException w:name="toc 2" w:semiHidden="1" w:uiPriority="39" w:unhideWhenUsed="1"/>
+    <w:lsdException w:name="toc 3" w:semiHidden="1" w:uiPriority="39" w:unhideWhenUsed="1"/>
+    <w:lsdException w:name="toc 4" w:semiHidden="1" w:uiPriority="39" w:unhideWhenUsed="1"/>
+    <w:lsdException w:name="toc 5" w:semiHidden="1" w:uiPriority="39" w:unhideWhenUsed="1"/>
+    <w:lsdException w:name="toc 6" w:semiHidden="1" w:uiPriority="39" w:unhideWhenUsed="1"/>
+    <w:lsdException w:name="toc 7" w:semiHidden="1" w:uiPriority="39" w:unhideWhenUsed="1"/>
+    <w:lsdException w:name="toc 8" w:semiHidden="1" w:uiPriority="39" w:unhideWhenUsed="1"/>
+    <w:lsdException w:name="toc 9" w:semiHidden="1" w:uiPriority="39" w:unhideWhenUsed="1"/>
+    <w:lsdException w:name="Normal Indent" w:semiHidden="1" w:unhideWhenUsed="1"/>
+    <w:lsdException w:name="footnote text" w:semiHidden="1" w:unhideWhenUsed="1"/>
+    <w:lsdException w:name="annotation text" w:semiHidden="1" w:unhideWhenUsed="1"/>
+    <w:lsdException w:name="header" w:semiHidden="1" w:unhideWhenUsed="1"/>
+    <w:lsdException w:name="footer" w:semiHidden="1" w:unhideWhenUsed="1"/>
+    <w:lsdException w:name="index heading" w:semiHidden="1" w:unhideWhenUsed="1"/>
+    <w:lsdException w:name="caption" w:semiHidden="1" w:uiPriority="35" w:unhideWhenUsed="1" w:qFormat="1"/>
+    <w:lsdException w:name="table of figures" w:semiHidden="1" w:unhideWhenUsed="1"/>
+    <w:lsdException w:name="envelope address" w:semiHidden="1" w:unhideWhenUsed="1"/>
+    <w:lsdException w:name="envelope return" w:semiHidden="1" w:unhideWhenUsed="1"/>
+    <w:lsdException w:name="footnote reference" w:semiHidden="1" w:unhideWhenUsed="1"/>
+    <w:lsdException w:name="annotation reference" w:semiHidden="1" w:unhideWhenUsed="1"/>
+    <w:lsdException w:name="line number" w:semiHidden="1" w:unhideWhenUsed="1"/>
+    <w:lsdException w:name="page number" w:semiHidden="1" w:unhideWhenUsed="1"/>
+    <w:lsdException w:name="endnote reference" w:semiHidden="1" w:unhideWhenUsed="1"/>
+    <w:lsdException w:name="endnote text" w:semiHidden="1" w:unhideWhenUsed="1"/>
+    <w:lsdException w:name="table of authorities" w:semiHidden="1" w:unhideWhenUsed="1"/>
+    <w:lsdException w:name="macro" w:semiHidden="1" w:unhideWhenUsed="1"/>
+    <w:lsdException w:name="toa heading" w:semiHidden="1" w:unhideWhenUsed="1"/>
+    <w:lsdException w:name="List" w:semiHidden="1" w:unhideWhenUsed="1"/>
+    <w:lsdException w:name="List Bullet" w:semiHidden="1" w:unhideWhenUsed="1"/>
+    <w:lsdException w:name="List Number" w:semiHidden="1" w:unhideWhenUsed="1"/>
+    <w:lsdException w:name="List 2" w:semiHidden="1" w:unhideWhenUsed="1"/>
+    <w:lsdException w:name="List 3" w:semiHidden="1" w:unhideWhenUsed="1"/>
+    <w:lsdException w:name="List 4" w:semiHidden="1" w:unhideWhenUsed="1"/>
+    <w:lsdException w:name="List 5" w:semiHidden="1" w:unhideWhenUsed="1"/>
+    <w:lsdException w:name="List Bullet 2" w:semiHidden="1" w:unhideWhenUsed="1"/>
+    <w:lsdException w:name="List Bullet 3" w:semiHidden="1" w:unhideWhenUsed="1"/>
+    <w:lsdException w:name="List Bullet 4" w:semiHidden="1" w:unhideWhenUsed="1"/>
+    <w:lsdException w:name="List Bullet 5" w:semiHidden="1" w:unhideWhenUsed="1"/>
+    <w:lsdException w:name="List Number 2" w:semiHidden="1" w:unhideWhenUsed="1"/>
+    <w:lsdException w:name="List Number 3" w:semiHidden="1" w:unhideWhenUsed="1"/>
+    <w:lsdException w:name="List Number 4" w:semiHidden="1" w:unhideWhenUsed="1"/>
+    <w:lsdException w:name="List Number 5" w:semiHidden="1" w:unhideWhenUsed="1"/>
+    <w:lsdException w:name="Title" w:uiPriority="10"/>
+    <w:lsdException w:name="Closing" w:semiHidden="1" w:unhideWhenUsed="1"/>
+    <w:lsdException w:name="Signature" w:semiHidden="1" w:unhideWhenUsed="1"/>
+    <w:lsdException w:name="Default Paragraph Font" w:semiHidden="1" w:uiPriority="1" w:unhideWhenUsed="1"/>
+    <w:lsdException w:name="Body Text" w:semiHidden="1" w:unhideWhenUsed="1"/>
+    <w:lsdException w:name="Body Text Indent" w:semiHidden="1" w:unhideWhenUsed="1"/>
+    <w:lsdException w:name="List Continue" w:semiHidden="1" w:unhideWhenUsed="1"/>
+    <w:lsdException w:name="List Continue 2" w:semiHidden="1" w:unhideWhenUsed="1"/>
+    <w:lsdException w:name="List Continue 3" w:semiHidden="1" w:unhideWhenUsed="1"/>
+    <w:lsdException w:name="List Continue 4" w:semiHidden="1" w:unhideWhenUsed="1"/>
+    <w:lsdException w:name="List Continue 5" w:semiHidden="1" w:unhideWhenUsed="1"/>
+    <w:lsdException w:name="Message Header" w:semiHidden="1" w:unhideWhenUsed="1"/>
+    <w:lsdException w:name="Subtitle" w:uiPriority="11"/>
+    <w:lsdException w:name="Salutation" w:semiHidden="1" w:unhideWhenUsed="1"/>
+    <w:lsdException w:name="Date" w:semiHidden="1" w:unhideWhenUsed="1"/>
+    <w:lsdException w:name="Body Text First Indent" w:semiHidden="1" w:unhideWhenUsed="1"/>
+    <w:lsdException w:name="Body Text First Indent 2" w:semiHidden="1" w:unhideWhenUsed="1"/>
+    <w:lsdException w:name="Note Heading" w:semiHidden="1" w:unhideWhenUsed="1"/>
+    <w:lsdException w:name="Body Text 2" w:semiHidden="1" w:unhideWhenUsed="1"/>
+    <w:lsdException w:name="Body Text 3" w:semiHidden="1" w:unhideWhenUsed="1"/>
+    <w:lsdException w:name="Body Text Indent 2" w:semiHidden="1" w:unhideWhenUsed="1"/>
+    <w:lsdException w:name="Body Text Indent 3" w:semiHidden="1" w:unhideWhenUsed="1"/>
+    <w:lsdException w:name="Block Text" w:semiHidden="1" w:unhideWhenUsed="1"/>
+    <w:lsdException w:name="Hyperlink" w:semiHidden="1" w:unhideWhenUsed="1"/>
+    <w:lsdException w:name="FollowedHyperlink" w:semiHidden="1" w:unhideWhenUsed="1"/>
+    <w:lsdException w:name="Strong" w:uiPriority="22" w:qFormat="1"/>
+    <w:lsdException w:name="Emphasis" w:uiPriority="20"/>
+    <w:lsdException w:name="Document Map" w:semiHidden="1" w:unhideWhenUsed="1"/>
+    <w:lsdException w:name="Plain Text" w:semiHidden="1" w:unhideWhenUsed="1"/>
+    <w:lsdException w:name="E-mail Signature" w:semiHidden="1" w:unhideWhenUsed="1"/>
+    <w:lsdException w:name="HTML Top of Form" w:semiHidden="1" w:unhideWhenUsed="1"/>
+    <w:lsdException w:name="HTML Bottom of Form" w:semiHidden="1" w:unhideWhenUsed="1"/>
+    <w:lsdException w:name="Normal (Web)" w:semiHidden="1" w:unhideWhenUsed="1"/>
+    <w:lsdException w:name="HTML Acronym" w:semiHidden="1" w:unhideWhenUsed="1"/>
+    <w:lsdException w:name="HTML Address" w:semiHidden="1" w:unhideWhenUsed="1"/>
+    <w:lsdException w:name="HTML Cite" w:semiHidden="1" w:unhideWhenUsed="1"/>
+    <w:lsdException w:name="HTML Code" w:semiHidden="1" w:unhideWhenUsed="1"/>
+    <w:lsdException w:name="HTML Definition" w:semiHidden="1" w:unhideWhenUsed="1"/>
+    <w:lsdException w:name="HTML Keyboard" w:semiHidden="1" w:unhideWhenUsed="1"/>
+    <w:lsdException w:name="HTML Preformatted" w:semiHidden="1" w:unhideWhenUsed="1"/>
+    <w:lsdException w:name="HTML Sample" w:semiHidden="1" w:unhideWhenUsed="1"/>
+    <w:lsdException w:name="HTML Typewriter" w:semiHidden="1" w:unhideWhenUsed="1"/>
+    <w:lsdException w:name="HTML Variable" w:semiHidden="1" w:unhideWhenUsed="1"/>
+    <w:lsdException w:name="Normal Table" w:semiHidden="1" w:unhideWhenUsed="1"/>
+    <w:lsdException w:name="annotation subject" w:semiHidden="1" w:unhideWhenUsed="1"/>
+    <w:lsdException w:name="No List" w:semiHidden="1" w:unhideWhenUsed="1"/>
+    <w:lsdException w:name="Outline List 1" w:semiHidden="1" w:unhideWhenUsed="1"/>
+    <w:lsdException w:name="Outline List 2" w:semiHidden="1" w:unhideWhenUsed="1"/>
+    <w:lsdException w:name="Outline List 3" w:semiHidden="1" w:unhideWhenUsed="1"/>
+    <w:lsdException w:name="Table Simple 1" w:semiHidden="1" w:unhideWhenUsed="1"/>
+    <w:lsdException w:name="Table Simple 2" w:semiHidden="1" w:unhideWhenUsed="1"/>
+    <w:lsdException w:name="Table Simple 3" w:semiHidden="1" w:unhideWhenUsed="1"/>
+    <w:lsdException w:name="Table Classic 1" w:semiHidden="1" w:unhideWhenUsed="1"/>
+    <w:lsdException w:name="Table Classic 2" w:semiHidden="1" w:unhideWhenUsed="1"/>
+    <w:lsdException w:name="Table Classic 3" w:semiHidden="1" w:unhideWhenUsed="1"/>
+    <w:lsdException w:name="Table Classic 4" w:semiHidden="1" w:unhideWhenUsed="1"/>
+    <w:lsdException w:name="Table Colorful 1" w:semiHidden="1" w:unhideWhenUsed="1"/>
+    <w:lsdException w:name="Table Colorful 2" w:semiHidden="1" w:unhideWhenUsed="1"/>
+    <w:lsdException w:name="Table Colorful 3" w:semiHidden="1" w:unhideWhenUsed="1"/>
+    <w:lsdException w:name="Table Columns 1" w:semiHidden="1" w:unhideWhenUsed="1"/>
+    <w:lsdException w:name="Table Columns 2" w:semiHidden="1" w:unhideWhenUsed="1"/>
+    <w:lsdException w:name="Table Columns 3" w:semiHidden="1" w:unhideWhenUsed="1"/>
+    <w:lsdException w:name="Table Columns 4" w:semiHidden="1" w:unhideWhenUsed="1"/>
+    <w:lsdException w:name="Table Columns 5" w:semiHidden="1" w:unhideWhenUsed="1"/>
+    <w:lsdException w:name="Table Grid 1" w:semiHidden="1" w:unhideWhenUsed="1"/>
+    <w:lsdException w:name="Table Grid 2" w:semiHidden="1" w:unhideWhenUsed="1"/>
+    <w:lsdException w:name="Table Grid 3" w:semiHidden="1" w:unhideWhenUsed="1"/>
+    <w:lsdException w:name="Table Grid 4" w:semiHidden="1" w:unhideWhenUsed="1"/>
+    <w:lsdException w:name="Table Grid 5" w:semiHidden="1" w:unhideWhenUsed="1"/>
+    <w:lsdException w:name="Table Grid 6" w:semiHidden="1" w:unhideWhenUsed="1"/>
+    <w:lsdException w:name="Table Grid 7" w:semiHidden="1" w:unhideWhenUsed="1"/>
+    <w:lsdException w:name="Table Grid 8" w:semiHidden="1" w:unhideWhenUsed="1"/>
+    <w:lsdException w:name="Table List 1" w:semiHidden="1" w:unhideWhenUsed="1"/>
+    <w:lsdException w:name="Table List 2" w:semiHidden="1" w:unhideWhenUsed="1"/>
+    <w:lsdException w:name="Table List 3" w:semiHidden="1" w:unhideWhenUsed="1"/>
+    <w:lsdException w:name="Table List 4" w:semiHidden="1" w:unhideWhenUsed="1"/>
+    <w:lsdException w:name="Table List 5" w:semiHidden="1" w:unhideWhenUsed="1"/>
+    <w:lsdException w:name="Table List 6" w:semiHidden="1" w:unhideWhenUsed="1"/>
+    <w:lsdException w:name="Table List 7" w:semiHidden="1" w:unhideWhenUsed="1"/>
+    <w:lsdException w:name="Table List 8" w:semiHidden="1" w:unhideWhenUsed="1"/>
+    <w:lsdException w:name="Table 3D effects 1" w:semiHidden="1" w:unhideWhenUsed="1"/>
+    <w:lsdException w:name="Table 3D effects 2" w:semiHidden="1" w:unhideWhenUsed="1"/>
+    <w:lsdException w:name="Table 3D effects 3" w:semiHidden="1" w:unhideWhenUsed="1"/>
+    <w:lsdException w:name="Table Contemporary" w:semiHidden="1" w:unhideWhenUsed="1"/>
+    <w:lsdException w:name="Table Elegant" w:semiHidden="1" w:unhideWhenUsed="1"/>
+    <w:lsdException w:name="Table Professional" w:semiHidden="1" w:unhideWhenUsed="1"/>
+    <w:lsdException w:name="Table Subtle 1" w:semiHidden="1" w:unhideWhenUsed="1"/>
+    <w:lsdException w:name="Table Subtle 2" w:semiHidden="1" w:unhideWhenUsed="1"/>
+    <w:lsdException w:name="Table Web 1" w:semiHidden="1" w:unhideWhenUsed="1"/>
+    <w:lsdException w:name="Table Web 2" w:semiHidden="1" w:unhideWhenUsed="1"/>
+    <w:lsdException w:name="Table Web 3" w:semiHidden="1" w:unhideWhenUsed="1"/>
+    <w:lsdException w:name="Balloon Text" w:semiHidden="1" w:unhideWhenUsed="1"/>
+    <w:lsdException w:name="Table Grid" w:uiPriority="59"/>
+    <w:lsdException w:name="Table Theme" w:semiHidden="1" w:unhideWhenUsed="1"/>
+    <w:lsdException w:name="Placeholder Text" w:semiHidden="1"/>
+    <w:lsdException w:name="No Spacing" w:uiPriority="1"/>
+    <w:lsdException w:name="Light Shading" w:uiPriority="60"/>
+    <w:lsdException w:name="Light List" w:uiPriority="61"/>
+    <w:lsdException w:name="Light Grid" w:uiPriority="62"/>
+    <w:lsdException w:name="Medium Shading 1" w:uiPriority="63"/>
+    <w:lsdException w:name="Medium Shading 2" w:uiPriority="64"/>
+    <w:lsdException w:name="Medium List 1" w:uiPriority="65"/>
+    <w:lsdException w:name="Medium List 2" w:uiPriority="66"/>
+    <w:lsdException w:name="Medium Grid 1" w:uiPriority="67"/>
+    <w:lsdException w:name="Medium Grid 2" w:uiPriority="68"/>
+    <w:lsdException w:name="Medium Grid 3" w:uiPriority="69"/>
+    <w:lsdException w:name="Dark List" w:uiPriority="70"/>
+    <w:lsdException w:name="Colorful Shading" w:uiPriority="71"/>
+    <w:lsdException w:name="Colorful List" w:uiPriority="72"/>
+    <w:lsdException w:name="Colorful Grid" w:uiPriority="73"/>
+    <w:lsdException w:name="Light Shading Accent 1" w:uiPriority="60"/>
+    <w:lsdException w:name="Light List Accent 1" w:uiPriority="61"/>
+    <w:lsdException w:name="Light Grid Accent 1" w:uiPriority="62"/>
+    <w:lsdException w:name="Medium Shading 1 Accent 1" w:uiPriority="63"/>
+    <w:lsdException w:name="Medium Shading 2 Accent 1" w:uiPriority="64"/>
+    <w:lsdException w:name="Medium List 1 Accent 1" w:uiPriority="65"/>
+    <w:lsdException w:name="Revision" w:semiHidden="1"/>
+    <w:lsdException w:name="List Paragraph" w:uiPriority="34" w:qFormat="1"/>
+    <w:lsdException w:name="Quote" w:uiPriority="29"/>
+    <w:lsdException w:name="Intense Quote" w:uiPriority="30"/>
+    <w:lsdException w:name="Medium List 2 Accent 1" w:uiPriority="66"/>
+    <w:lsdException w:name="Medium Grid 1 Accent 1" w:uiPriority="67"/>
+    <w:lsdException w:name="Medium Grid 2 Accent 1" w:uiPriority="68"/>
+    <w:lsdException w:name="Medium Grid 3 Accent 1" w:uiPriority="69"/>
+    <w:lsdException w:name="Dark List Accent 1" w:uiPriority="70"/>
+    <w:lsdException w:name="Colorful Shading Accent 1" w:uiPriority="71"/>
+    <w:lsdException w:name="Colorful List Accent 1" w:uiPriority="72"/>
+    <w:lsdException w:name="Colorful Grid Accent 1" w:uiPriority="73"/>
+    <w:lsdException w:name="Light Shading Accent 2" w:uiPriority="60"/>
+    <w:lsdException w:name="Light List Accent 2" w:uiPriority="61"/>
+    <w:lsdException w:name="Light Grid Accent 2" w:uiPriority="62"/>
+    <w:lsdException w:name="Medium Shading 1 Accent 2" w:uiPriority="63"/>
+    <w:lsdException w:name="Medium Shading 2 Accent 2" w:uiPriority="64"/>
+    <w:lsdException w:name="Medium List 1 Accent 2" w:uiPriority="65"/>
+    <w:lsdException w:name="Medium List 2 Accent 2" w:uiPriority="66"/>
+    <w:lsdException w:name="Medium Grid 1 Accent 2" w:uiPriority="67"/>
+    <w:lsdException w:name="Medium Grid 2 Accent 2" w:uiPriority="68"/>
+    <w:lsdException w:name="Medium Grid 3 Accent 2" w:uiPriority="69"/>
+    <w:lsdException w:name="Dark List Accent 2" w:uiPriority="70"/>
+    <w:lsdException w:name="Colorful Shading Accent 2" w:uiPriority="71"/>
+    <w:lsdException w:name="Colorful List Accent 2" w:uiPriority="72"/>
+    <w:lsdException w:name="Colorful Grid Accent 2" w:uiPriority="73"/>
+    <w:lsdException w:name="Light Shading Accent 3" w:uiPriority="60"/>
+    <w:lsdException w:name="Light List Accent 3" w:uiPriority="61"/>
+    <w:lsdException w:name="Light Grid Accent 3" w:uiPriority="62"/>
+    <w:lsdException w:name="Medium Shading 1 Accent 3" w:uiPriority="63"/>
+    <w:lsdException w:name="Medium Shading 2 Accent 3" w:uiPriority="64"/>
+    <w:lsdException w:name="Medium List 1 Accent 3" w:uiPriority="65"/>
+    <w:lsdException w:name="Medium List 2 Accent 3" w:uiPriority="66"/>
+    <w:lsdException w:name="Medium Grid 1 Accent 3" w:uiPriority="67"/>
+    <w:lsdException w:name="Medium Grid 2 Accent 3" w:uiPriority="68"/>
+    <w:lsdException w:name="Medium Grid 3 Accent 3" w:uiPriority="69"/>
+    <w:lsdException w:name="Dark List Accent 3" w:uiPriority="70"/>
+    <w:lsdException w:name="Colorful Shading Accent 3" w:uiPriority="71"/>
+    <w:lsdException w:name="Colorful List Accent 3" w:uiPriority="72"/>
+    <w:lsdException w:name="Colorful Grid Accent 3" w:uiPriority="73"/>
+    <w:lsdException w:name="Light Shading Accent 4" w:uiPriority="60"/>
+    <w:lsdException w:name="Light List Accent 4" w:uiPriority="61"/>
+    <w:lsdException w:name="Light Grid Accent 4" w:uiPriority="62"/>
+    <w:lsdException w:name="Medium Shading 1 Accent 4" w:uiPriority="63"/>
+    <w:lsdException w:name="Medium Shading 2 Accent 4" w:uiPriority="64"/>
+    <w:lsdException w:name="Medium List 1 Accent 4" w:uiPriority="65"/>
+    <w:lsdException w:name="Medium List 2 Accent 4" w:uiPriority="66"/>
+    <w:lsdException w:name="Medium Grid 1 Accent 4" w:uiPriority="67"/>
+    <w:lsdException w:name="Medium Grid 2 Accent 4" w:uiPriority="68"/>
+    <w:lsdException w:name="Medium Grid 3 Accent 4" w:uiPriority="69"/>
+    <w:lsdException w:name="Dark List Accent 4" w:uiPriority="70"/>
+    <w:lsdException w:name="Colorful Shading Accent 4" w:uiPriority="71"/>
+    <w:lsdException w:name="Colorful List Accent 4" w:uiPriority="72"/>
+    <w:lsdException w:name="Colorful Grid Accent 4" w:uiPriority="73"/>
+    <w:lsdException w:name="Light Shading Accent 5" w:uiPriority="60"/>
+    <w:lsdException w:name="Light List Accent 5" w:uiPriority="61"/>
+    <w:lsdException w:name="Light Grid Accent 5" w:uiPriority="62"/>
+    <w:lsdException w:name="Medium Shading 1 Accent 5" w:uiPriority="63"/>
+    <w:lsdException w:name="Medium Shading 2 Accent 5" w:uiPriority="64"/>
+    <w:lsdException w:name="Medium List 1 Accent 5" w:uiPriority="65"/>
+    <w:lsdException w:name="Medium List 2 Accent 5" w:uiPriority="66"/>
+    <w:lsdException w:name="Medium Grid 1 Accent 5" w:uiPriority="67"/>
+    <w:lsdException w:name="Medium Grid 2 Accent 5" w:uiPriority="68"/>
+    <w:lsdException w:name="Medium Grid 3 Accent 5" w:uiPriority="69"/>
+    <w:lsdException w:name="Dark List Accent 5" w:uiPriority="70"/>
+    <w:lsdException w:name="Colorful Shading Accent 5" w:uiPriority="71"/>
+    <w:lsdException w:name="Colorful List Accent 5" w:uiPriority="72"/>
+    <w:lsdException w:name="Colorful Grid Accent 5" w:uiPriority="73"/>
+    <w:lsdException w:name="Light Shading Accent 6" w:uiPriority="60"/>
+    <w:lsdException w:name="Light List Accent 6" w:uiPriority="61"/>
+    <w:lsdException w:name="Light Grid Accent 6" w:uiPriority="62"/>
+    <w:lsdException w:name="Medium Shading 1 Accent 6" w:uiPriority="63"/>
+    <w:lsdException w:name="Medium Shading 2 Accent 6" w:uiPriority="64"/>
+    <w:lsdException w:name="Medium List 1 Accent 6" w:uiPriority="65"/>
+    <w:lsdException w:name="Medium List 2 Accent 6" w:uiPriority="66"/>
+    <w:lsdException w:name="Medium Grid 1 Accent 6" w:uiPriority="67"/>
+    <w:lsdException w:name="Medium Grid 2 Accent 6" w:uiPriority="68"/>
+    <w:lsdException w:name="Medium Grid 3 Accent 6" w:uiPriority="69"/>
+    <w:lsdException w:name="Dark List Accent 6" w:uiPriority="70"/>
+    <w:lsdException w:name="Colorful Shading Accent 6" w:uiPriority="71"/>
+    <w:lsdException w:name="Colorful List Accent 6" w:uiPriority="72"/>
+    <w:lsdException w:name="Colorful Grid Accent 6" w:uiPriority="73"/>
+    <w:lsdException w:name="Subtle Emphasis" w:uiPriority="19"/>
+    <w:lsdException w:name="Intense Emphasis" w:uiPriority="21"/>
+    <w:lsdException w:name="Subtle Reference" w:uiPriority="31"/>
+    <w:lsdException w:name="Intense Reference" w:uiPriority="32"/>
+    <w:lsdException w:name="Book Title" w:uiPriority="33"/>
+    <w:lsdException w:name="Bibliography" w:semiHidden="1" w:uiPriority="37" w:unhideWhenUsed="1"/>
+    <w:lsdException w:name="TOC Heading" w:semiHidden="1" w:uiPriority="39" w:unhideWhenUsed="1" w:qFormat="1"/>
+    <w:lsdException w:name="Plain Table 1" w:uiPriority="41"/>
+    <w:lsdException w:name="Plain Table 2" w:uiPriority="42"/>
+    <w:lsdException w:name="Plain Table 3" w:uiPriority="43"/>
+    <w:lsdException w:name="Plain Table 4" w:uiPriority="44"/>
+    <w:lsdException w:name="Plain Table 5" w:uiPriority="45"/>
+    <w:lsdException w:name="Grid Table Light" w:uiPriority="40"/>
+    <w:lsdException w:name="Grid Table 1 Light" w:uiPriority="46"/>
+    <w:lsdException w:name="Grid Table 2" w:uiPriority="47"/>
+    <w:lsdException w:name="Grid Table 3" w:uiPriority="48"/>
+    <w:lsdException w:name="Grid Table 4" w:uiPriority="49"/>
+    <w:lsdException w:name="Grid Table 5 Dark" w:uiPriority="50"/>
+    <w:lsdException w:name="Grid Table 6 Colorful" w:uiPriority="51"/>
+    <w:lsdException w:name="Grid Table 7 Colorful" w:uiPriority="52"/>
+    <w:lsdException w:name="Grid Table 1 Light Accent 1" w:uiPriority="46"/>
+    <w:lsdException w:name="Grid Table 2 Accent 1" w:uiPriority="47"/>
+    <w:lsdException w:name="Grid Table 3 Accent 1" w:uiPriority="48"/>
+    <w:lsdException w:name="Grid Table 4 Accent 1" w:uiPriority="49"/>
+    <w:lsdException w:name="Grid Table 5 Dark Accent 1" w:uiPriority="50"/>
+    <w:lsdException w:name="Grid Table 6 Colorful Accent 1" w:uiPriority="51"/>
+    <w:lsdException w:name="Grid Table 7 Colorful Accent 1" w:uiPriority="52"/>
+    <w:lsdException w:name="Grid Table 1 Light Accent 2" w:uiPriority="46"/>
+    <w:lsdException w:name="Grid Table 2 Accent 2" w:uiPriority="47"/>
+    <w:lsdException w:name="Grid Table 3 Accent 2" w:uiPriority="48"/>
+    <w:lsdException w:name="Grid Table 4 Accent 2" w:uiPriority="49"/>
+    <w:lsdException w:name="Grid Table 5 Dark Accent 2" w:uiPriority="50"/>
+    <w:lsdException w:name="Grid Table 6 Colorful Accent 2" w:uiPriority="51"/>
+    <w:lsdException w:name="Grid Table 7 Colorful Accent 2" w:uiPriority="52"/>
+    <w:lsdException w:name="Grid Table 1 Light Accent 3" w:uiPriority="46"/>
+    <w:lsdException w:name="Grid Table 2 Accent 3" w:uiPriority="47"/>
+    <w:lsdException w:name="Grid Table 3 Accent 3" w:uiPriority="48"/>
+    <w:lsdException w:name="Grid Table 4 Accent 3" w:uiPriority="49"/>
+    <w:lsdException w:name="Grid Table 5 Dark Accent 3" w:uiPriority="50"/>
+    <w:lsdException w:name="Grid Table 6 Colorful Accent 3" w:uiPriority="51"/>
+    <w:lsdException w:name="Grid Table 7 Colorful Accent 3" w:uiPriority="52"/>
+    <w:lsdException w:name="Grid Table 1 Light Accent 4" w:uiPriority="46"/>
+    <w:lsdException w:name="Grid Table 2 Accent 4" w:uiPriority="47"/>
+    <w:lsdException w:name="Grid Table 3 Accent 4" w:uiPriority="48"/>
+    <w:lsdException w:name="Grid Table 4 Accent 4" w:uiPriority="49"/>
+    <w:lsdException w:name="Grid Table 5 Dark Accent 4" w:uiPriority="50"/>
+    <w:lsdException w:name="Grid Table 6 Colorful Accent 4" w:uiPriority="51"/>
+    <w:lsdException w:name="Grid Table 7 Colorful Accent 4" w:uiPriority="52"/>
+    <w:lsdException w:name="Grid Table 1 Light Accent 5" w:uiPriority="46"/>
+    <w:lsdException w:name="Grid Table 2 Accent 5" w:uiPriority="47"/>
+    <w:lsdException w:name="Grid Table 3 Accent 5" w:uiPriority="48"/>
+    <w:lsdException w:name="Grid Table 4 Accent 5" w:uiPriority="49"/>
+    <w:lsdException w:name="Grid Table 5 Dark Accent 5" w:uiPriority="50"/>
+    <w:lsdException w:name="Grid Table 6 Colorful Accent 5" w:uiPriority="51"/>
+    <w:lsdException w:name="Grid Table 7 Colorful Accent 5" w:uiPriority="52"/>
+    <w:lsdException w:name="Grid Table 1 Light Accent 6" w:uiPriority="46"/>
+    <w:lsdException w:name="Grid Table 2 Accent 6" w:uiPriority="47"/>
+    <w:lsdException w:name="Grid Table 3 Accent 6" w:uiPriority="48"/>
+    <w:lsdException w:name="Grid Table 4 Accent 6" w:uiPriority="49"/>
+    <w:lsdException w:name="Grid Table 5 Dark Accent 6" w:uiPriority="50"/>
+    <w:lsdException w:name="Grid Table 6 Colorful Accent 6" w:uiPriority="51"/>
+    <w:lsdException w:name="Grid Table 7 Colorful Accent 6" w:uiPriority="52"/>
+    <w:lsdException w:name="List Table 1 Light" w:uiPriority="46"/>
+    <w:lsdException w:name="List Table 2" w:uiPriority="47"/>
+    <w:lsdException w:name="List Table 3" w:uiPriority="48"/>
+    <w:lsdException w:name="List Table 4" w:uiPriority="49"/>
+    <w:lsdException w:name="List Table 5 Dark" w:uiPriority="50"/>
+    <w:lsdException w:name="List Table 6 Colorful" w:uiPriority="51"/>
+    <w:lsdException w:name="List Table 7 Colorful" w:uiPriority="52"/>
+    <w:lsdException w:name="List Table 1 Light Accent 1" w:uiPriority="46"/>
+    <w:lsdException w:name="List Table 2 Accent 1" w:uiPriority="47"/>
+    <w:lsdException w:name="List Table 3 Accent 1" w:uiPriority="48"/>
+    <w:lsdException w:name="List Table 4 Accent 1" w:uiPriority="49"/>
+    <w:lsdException w:name="List Table 5 Dark Accent 1" w:uiPriority="50"/>
+    <w:lsdException w:name="List Table 6 Colorful Accent 1" w:uiPriority="51"/>
+    <w:lsdException w:name="List Table 7 Colorful Accent 1" w:uiPriority="52"/>
+    <w:lsdException w:name="List Table 1 Light Accent 2" w:uiPriority="46"/>
+    <w:lsdException w:name="List Table 2 Accent 2" w:uiPriority="47"/>
+    <w:lsdException w:name="List Table 3 Accent 2" w:uiPriority="48"/>
+    <w:lsdException w:name="List Table 4 Accent 2" w:uiPriority="49"/>
+    <w:lsdException w:name="List Table 5 Dark Accent 2" w:uiPriority="50"/>
+    <w:lsdException w:name="List Table 6 Colorful Accent 2" w:uiPriority="51"/>
+    <w:lsdException w:name="List Table 7 Colorful Accent 2" w:uiPriority="52"/>
+    <w:lsdException w:name="List Table 1 Light Accent 3" w:uiPriority="46"/>
+    <w:lsdException w:name="List Table 2 Accent 3" w:uiPriority="47"/>
+    <w:lsdException w:name="List Table 3 Accent 3" w:uiPriority="48"/>
+    <w:lsdException w:name="List Table 4 Accent 3" w:uiPriority="49"/>
+    <w:lsdException w:name="List Table 5 Dark Accent 3" w:uiPriority="50"/>
+    <w:lsdException w:name="List Table 6 Colorful Accent 3" w:uiPriority="51"/>
+    <w:lsdException w:name="List Table 7 Colorful Accent 3" w:uiPriority="52"/>
+    <w:lsdException w:name="List Table 1 Light Accent 4" w:uiPriority="46"/>
+    <w:lsdException w:name="List Table 2 Accent 4" w:uiPriority="47"/>
+    <w:lsdException w:name="List Table 3 Accent 4" w:uiPriority="48"/>
+    <w:lsdException w:name="List Table 4 Accent 4" w:uiPriority="49"/>
+    <w:lsdException w:name="List Table 5 Dark Accent 4" w:uiPriority="50"/>
+    <w:lsdException w:name="List Table 6 Colorful Accent 4" w:uiPriority="51"/>
+    <w:lsdException w:name="List Table 7 Colorful Accent 4" w:uiPriority="52"/>
+    <w:lsdException w:name="List Table 1 Light Accent 5" w:uiPriority="46"/>
+    <w:lsdException w:name="List Table 2 Accent 5" w:uiPriority="47"/>
+    <w:lsdException w:name="List Table 3 Accent 5" w:uiPriority="48"/>
+    <w:lsdException w:name="List Table 4 Accent 5" w:uiPriority="49"/>
+    <w:lsdException w:name="List Table 5 Dark Accent 5" w:uiPriority="50"/>
+    <w:lsdException w:name="List Table 6 Colorful Accent 5" w:uiPriority="51"/>
+    <w:lsdException w:name="List Table 7 Colorful Accent 5" w:uiPriority="52"/>
+    <w:lsdException w:name="List Table 1 Light Accent 6" w:uiPriority="46"/>
+    <w:lsdException w:name="List Table 2 Accent 6" w:uiPriority="47"/>
+    <w:lsdException w:name="List Table 3 Accent 6" w:uiPriority="48"/>
+    <w:lsdException w:name="List Table 4 Accent 6" w:uiPriority="49"/>
+    <w:lsdException w:name="List Table 5 Dark Accent 6" w:uiPriority="50"/>
+    <w:lsdException w:name="List Table 6 Colorful Accent 6" w:uiPriority="51"/>
+    <w:lsdException w:name="List Table 7 Colorful Accent 6" w:uiPriority="52"/>
   </w:latentStyles>
   <w:style w:type="paragraph" w:default="1" w:styleId="Normal">
     <w:name w:val="Normal"/>
@@ -5292,7 +5025,7 @@
 </file>
 
 <file path=customXml/itemProps1.xml><?xml version="1.0" encoding="utf-8"?>
-<ds:datastoreItem xmlns:ds="http://schemas.openxmlformats.org/officeDocument/2006/customXml" ds:itemID="{D3D5AA11-CCEF-49A1-BB3F-980FA083664D}">
+<ds:datastoreItem xmlns:ds="http://schemas.openxmlformats.org/officeDocument/2006/customXml" ds:itemID="{909157A3-0488-42E9-9575-A95854900720}">
   <ds:schemaRefs>
     <ds:schemaRef ds:uri="http://schemas.openxmlformats.org/officeDocument/2006/bibliography"/>
   </ds:schemaRefs>

</xml_diff>